<commit_message>
JJ.MedsUseInfographic: Cleaned up assembly references. Split between .Data and .Data.InMemory. Some ReSharper code clean ups.
</commit_message>
<xml_diff>
--- a/Meds Use Infographic Notes 2020-08.docx
+++ b/Meds Use Infographic Notes 2020-08.docx
@@ -746,16 +746,30 @@
           <w:numId w:val="25"/>
         </w:numPr>
         <w:rPr>
-          <w:color w:val="92D050"/>
-          <w:lang w:val="en-US"/>
-        </w:rPr>
-      </w:pPr>
-      <w:r>
-        <w:rPr>
-          <w:color w:val="92D050"/>
-          <w:lang w:val="en-US"/>
-        </w:rPr>
-        <w:t>[.] Updating ReSharper</w:t>
+          <w:color w:val="BFBFBF"/>
+          <w:lang w:val="en-US"/>
+        </w:rPr>
+      </w:pPr>
+      <w:r>
+        <w:rPr>
+          <w:color w:val="BFBFBF"/>
+          <w:lang w:val="en-US"/>
+        </w:rPr>
+        <w:t>[</w:t>
+      </w:r>
+      <w:r>
+        <w:rPr>
+          <w:color w:val="BFBFBF"/>
+          <w:lang w:val="en-US"/>
+        </w:rPr>
+        <w:t>x</w:t>
+      </w:r>
+      <w:r>
+        <w:rPr>
+          <w:color w:val="BFBFBF"/>
+          <w:lang w:val="en-US"/>
+        </w:rPr>
+        <w:t>] Updating ReSharper</w:t>
       </w:r>
     </w:p>
     <w:p>
@@ -765,27 +779,27 @@
           <w:numId w:val="25"/>
         </w:numPr>
         <w:rPr>
-          <w:color w:val="92D050"/>
-          <w:lang w:val="en-US"/>
-        </w:rPr>
-      </w:pPr>
-      <w:r>
-        <w:rPr>
-          <w:color w:val="92D050"/>
+          <w:color w:val="BFBFBF"/>
+          <w:lang w:val="en-US"/>
+        </w:rPr>
+      </w:pPr>
+      <w:r>
+        <w:rPr>
+          <w:color w:val="BFBFBF"/>
           <w:lang w:val="en-US"/>
         </w:rPr>
         <w:t>[</w:t>
       </w:r>
       <w:r>
         <w:rPr>
-          <w:color w:val="92D050"/>
-          <w:lang w:val="en-US"/>
-        </w:rPr>
-        <w:t>.</w:t>
-      </w:r>
-      <w:r>
-        <w:rPr>
-          <w:color w:val="92D050"/>
+          <w:color w:val="BFBFBF"/>
+          <w:lang w:val="en-US"/>
+        </w:rPr>
+        <w:t>x</w:t>
+      </w:r>
+      <w:r>
+        <w:rPr>
+          <w:color w:val="BFBFBF"/>
           <w:lang w:val="en-US"/>
         </w:rPr>
         <w:t>] Uninstalling Visual Studio 2017</w:t>
@@ -798,6 +812,46 @@
           <w:numId w:val="25"/>
         </w:numPr>
         <w:rPr>
+          <w:color w:val="92D050"/>
+          <w:lang w:val="en-US"/>
+        </w:rPr>
+      </w:pPr>
+      <w:r>
+        <w:rPr>
+          <w:color w:val="92D050"/>
+          <w:lang w:val="en-US"/>
+        </w:rPr>
+        <w:t>[</w:t>
+      </w:r>
+      <w:r>
+        <w:rPr>
+          <w:color w:val="92D050"/>
+          <w:lang w:val="en-US"/>
+        </w:rPr>
+        <w:t>.</w:t>
+      </w:r>
+      <w:r>
+        <w:rPr>
+          <w:color w:val="92D050"/>
+          <w:lang w:val="en-US"/>
+        </w:rPr>
+        <w:t>]</w:t>
+      </w:r>
+      <w:r>
+        <w:rPr>
+          <w:color w:val="92D050"/>
+          <w:lang w:val="en-US"/>
+        </w:rPr>
+        <w:t xml:space="preserve"> ReSharper performance tuning</w:t>
+      </w:r>
+    </w:p>
+    <w:p>
+      <w:pPr>
+        <w:numPr>
+          <w:ilvl w:val="1"/>
+          <w:numId w:val="25"/>
+        </w:numPr>
+        <w:rPr>
           <w:color w:val="FFC000"/>
           <w:lang w:val="en-US"/>
         </w:rPr>
@@ -995,7 +1049,16 @@
           <w:color w:val="FFC000"/>
           <w:lang w:val="en-US"/>
         </w:rPr>
-        <w:t>[ ] Sharing on LinkedIn?</w:t>
+        <w:t xml:space="preserve">[ </w:t>
+      </w:r>
+      <w:bookmarkStart w:id="4" w:name="_GoBack"/>
+      <w:bookmarkEnd w:id="4"/>
+      <w:r>
+        <w:rPr>
+          <w:color w:val="FFC000"/>
+          <w:lang w:val="en-US"/>
+        </w:rPr>
+        <w:t>] Sharing on LinkedIn?</w:t>
       </w:r>
     </w:p>
     <w:p>
@@ -1023,8 +1086,6 @@
         </w:rPr>
         <w:t>Facebook?</w:t>
       </w:r>
-      <w:bookmarkStart w:id="4" w:name="_GoBack"/>
-      <w:bookmarkEnd w:id="4"/>
     </w:p>
     <w:p>
       <w:pPr>

</xml_diff>

<commit_message>
JJ.MedsUseInfographic: Fine-tuned namespace subdivision. Map MainViewModel.TotalMilligramsADay + refactorings. Fine-tuned ReadMe. Edited planning notes.
</commit_message>
<xml_diff>
--- a/Meds Use Infographic Notes 2020-08.docx
+++ b/Meds Use Infographic Notes 2020-08.docx
@@ -520,7 +520,7 @@
         <w:rPr>
           <w:lang w:val="en-US"/>
         </w:rPr>
-        <w:t>[ ] Strategy:</w:t>
+        <w:t>[ ] Strategy</w:t>
       </w:r>
     </w:p>
     <w:p>
@@ -578,7 +578,7 @@
         <w:rPr>
           <w:lang w:val="en-US"/>
         </w:rPr>
-        <w:t>[.] Prep dev environment:</w:t>
+        <w:t>[.] Prep dev environment</w:t>
       </w:r>
     </w:p>
     <w:p>
@@ -812,34 +812,34 @@
           <w:numId w:val="25"/>
         </w:numPr>
         <w:rPr>
-          <w:color w:val="92D050"/>
-          <w:lang w:val="en-US"/>
-        </w:rPr>
-      </w:pPr>
-      <w:r>
-        <w:rPr>
-          <w:color w:val="92D050"/>
+          <w:color w:val="BFBFBF"/>
+          <w:lang w:val="en-US"/>
+        </w:rPr>
+      </w:pPr>
+      <w:r>
+        <w:rPr>
+          <w:color w:val="BFBFBF"/>
           <w:lang w:val="en-US"/>
         </w:rPr>
         <w:t>[</w:t>
       </w:r>
       <w:r>
         <w:rPr>
-          <w:color w:val="92D050"/>
-          <w:lang w:val="en-US"/>
-        </w:rPr>
-        <w:t>.</w:t>
-      </w:r>
-      <w:r>
-        <w:rPr>
-          <w:color w:val="92D050"/>
+          <w:color w:val="BFBFBF"/>
+          <w:lang w:val="en-US"/>
+        </w:rPr>
+        <w:t>x</w:t>
+      </w:r>
+      <w:r>
+        <w:rPr>
+          <w:color w:val="BFBFBF"/>
           <w:lang w:val="en-US"/>
         </w:rPr>
         <w:t>]</w:t>
       </w:r>
       <w:r>
         <w:rPr>
-          <w:color w:val="92D050"/>
+          <w:color w:val="BFBFBF"/>
           <w:lang w:val="en-US"/>
         </w:rPr>
         <w:t xml:space="preserve"> ReSharper performance tuning</w:t>
@@ -852,6 +852,39 @@
           <w:numId w:val="25"/>
         </w:numPr>
         <w:rPr>
+          <w:color w:val="92D050"/>
+          <w:lang w:val="en-US"/>
+        </w:rPr>
+      </w:pPr>
+      <w:r>
+        <w:rPr>
+          <w:color w:val="92D050"/>
+          <w:lang w:val="en-US"/>
+        </w:rPr>
+        <w:t>[</w:t>
+      </w:r>
+      <w:r>
+        <w:rPr>
+          <w:color w:val="92D050"/>
+          <w:lang w:val="en-US"/>
+        </w:rPr>
+        <w:t>.</w:t>
+      </w:r>
+      <w:r>
+        <w:rPr>
+          <w:color w:val="92D050"/>
+          <w:lang w:val="en-US"/>
+        </w:rPr>
+        <w:t>] Fine-tuning Visual Studio settings</w:t>
+      </w:r>
+    </w:p>
+    <w:p>
+      <w:pPr>
+        <w:numPr>
+          <w:ilvl w:val="1"/>
+          <w:numId w:val="25"/>
+        </w:numPr>
+        <w:rPr>
           <w:color w:val="FFC000"/>
           <w:lang w:val="en-US"/>
         </w:rPr>
@@ -912,13 +945,6 @@
         </w:rPr>
         <w:t>)</w:t>
       </w:r>
-      <w:r>
-        <w:rPr>
-          <w:color w:val="FFC000"/>
-          <w:lang w:val="en-US"/>
-        </w:rPr>
-        <w:t>:</w:t>
-      </w:r>
     </w:p>
     <w:p>
       <w:pPr>
@@ -927,16 +953,16 @@
           <w:numId w:val="25"/>
         </w:numPr>
         <w:rPr>
-          <w:color w:val="FFC000"/>
-          <w:lang w:val="en-US"/>
-        </w:rPr>
-      </w:pPr>
-      <w:r>
-        <w:rPr>
-          <w:color w:val="FFC000"/>
-          <w:lang w:val="en-US"/>
-        </w:rPr>
-        <w:t>[ ] NuGet packaging JJ.Framework.VectorGraphics?</w:t>
+          <w:color w:val="92D050"/>
+          <w:lang w:val="en-US"/>
+        </w:rPr>
+      </w:pPr>
+      <w:r>
+        <w:rPr>
+          <w:color w:val="92D050"/>
+          <w:lang w:val="en-US"/>
+        </w:rPr>
+        <w:t>[.] Processing ReSharper warnings</w:t>
       </w:r>
     </w:p>
     <w:p>
@@ -955,23 +981,7 @@
           <w:color w:val="FFC000"/>
           <w:lang w:val="en-US"/>
         </w:rPr>
-        <w:t xml:space="preserve">[ ] NuGet packaging </w:t>
-      </w:r>
-      <w:proofErr w:type="spellStart"/>
-      <w:r>
-        <w:rPr>
-          <w:color w:val="FFC000"/>
-          <w:lang w:val="en-US"/>
-        </w:rPr>
-        <w:t>JJ.Framework.WinForms</w:t>
-      </w:r>
-      <w:proofErr w:type="spellEnd"/>
-      <w:r>
-        <w:rPr>
-          <w:color w:val="FFC000"/>
-          <w:lang w:val="en-US"/>
-        </w:rPr>
-        <w:t>?</w:t>
+        <w:t>[ ] NuGet packaging JJ.Framework.VectorGraphics?</w:t>
       </w:r>
     </w:p>
     <w:p>
@@ -990,7 +1000,23 @@
           <w:color w:val="FFC000"/>
           <w:lang w:val="en-US"/>
         </w:rPr>
-        <w:t>[ ] Try using .NET Standard?</w:t>
+        <w:t xml:space="preserve">[ ] NuGet packaging </w:t>
+      </w:r>
+      <w:proofErr w:type="spellStart"/>
+      <w:r>
+        <w:rPr>
+          <w:color w:val="FFC000"/>
+          <w:lang w:val="en-US"/>
+        </w:rPr>
+        <w:t>JJ.Framework.WinForms</w:t>
+      </w:r>
+      <w:proofErr w:type="spellEnd"/>
+      <w:r>
+        <w:rPr>
+          <w:color w:val="FFC000"/>
+          <w:lang w:val="en-US"/>
+        </w:rPr>
+        <w:t>?</w:t>
       </w:r>
     </w:p>
     <w:p>
@@ -1000,37 +1026,16 @@
           <w:numId w:val="25"/>
         </w:numPr>
         <w:rPr>
-          <w:color w:val="92D050"/>
-          <w:lang w:val="en-US"/>
-        </w:rPr>
-      </w:pPr>
-      <w:r>
-        <w:rPr>
-          <w:color w:val="92D050"/>
-          <w:lang w:val="en-US"/>
-        </w:rPr>
-        <w:t>[</w:t>
-      </w:r>
-      <w:r>
-        <w:rPr>
-          <w:color w:val="92D050"/>
-          <w:lang w:val="en-US"/>
-        </w:rPr>
-        <w:t>.</w:t>
-      </w:r>
-      <w:r>
-        <w:rPr>
-          <w:color w:val="92D050"/>
-          <w:lang w:val="en-US"/>
-        </w:rPr>
-        <w:t>] Setting up folder subdivision</w:t>
-      </w:r>
-      <w:r>
-        <w:rPr>
-          <w:color w:val="92D050"/>
-          <w:lang w:val="en-US"/>
-        </w:rPr>
-        <w:t xml:space="preserve"> / code structure</w:t>
+          <w:color w:val="FFC000"/>
+          <w:lang w:val="en-US"/>
+        </w:rPr>
+      </w:pPr>
+      <w:r>
+        <w:rPr>
+          <w:color w:val="FFC000"/>
+          <w:lang w:val="en-US"/>
+        </w:rPr>
+        <w:t>[ ] Try using .NET Standard?</w:t>
       </w:r>
     </w:p>
     <w:p>
@@ -1040,25 +1045,37 @@
           <w:numId w:val="25"/>
         </w:numPr>
         <w:rPr>
-          <w:color w:val="FFC000"/>
-          <w:lang w:val="en-US"/>
-        </w:rPr>
-      </w:pPr>
-      <w:r>
-        <w:rPr>
-          <w:color w:val="FFC000"/>
-          <w:lang w:val="en-US"/>
-        </w:rPr>
-        <w:t xml:space="preserve">[ </w:t>
-      </w:r>
-      <w:bookmarkStart w:id="4" w:name="_GoBack"/>
-      <w:bookmarkEnd w:id="4"/>
-      <w:r>
-        <w:rPr>
-          <w:color w:val="FFC000"/>
-          <w:lang w:val="en-US"/>
-        </w:rPr>
-        <w:t>] Sharing on LinkedIn?</w:t>
+          <w:color w:val="92D050"/>
+          <w:lang w:val="en-US"/>
+        </w:rPr>
+      </w:pPr>
+      <w:r>
+        <w:rPr>
+          <w:color w:val="92D050"/>
+          <w:lang w:val="en-US"/>
+        </w:rPr>
+        <w:t>[</w:t>
+      </w:r>
+      <w:r>
+        <w:rPr>
+          <w:color w:val="92D050"/>
+          <w:lang w:val="en-US"/>
+        </w:rPr>
+        <w:t>.</w:t>
+      </w:r>
+      <w:r>
+        <w:rPr>
+          <w:color w:val="92D050"/>
+          <w:lang w:val="en-US"/>
+        </w:rPr>
+        <w:t>] Setting up folder subdivision</w:t>
+      </w:r>
+      <w:r>
+        <w:rPr>
+          <w:color w:val="92D050"/>
+          <w:lang w:val="en-US"/>
+        </w:rPr>
+        <w:t xml:space="preserve"> / code structure</w:t>
       </w:r>
     </w:p>
     <w:p>
@@ -1077,6 +1094,25 @@
           <w:color w:val="FFC000"/>
           <w:lang w:val="en-US"/>
         </w:rPr>
+        <w:t>[ ] Sharing on LinkedIn?</w:t>
+      </w:r>
+    </w:p>
+    <w:p>
+      <w:pPr>
+        <w:numPr>
+          <w:ilvl w:val="1"/>
+          <w:numId w:val="25"/>
+        </w:numPr>
+        <w:rPr>
+          <w:color w:val="FFC000"/>
+          <w:lang w:val="en-US"/>
+        </w:rPr>
+      </w:pPr>
+      <w:r>
+        <w:rPr>
+          <w:color w:val="FFC000"/>
+          <w:lang w:val="en-US"/>
+        </w:rPr>
         <w:t xml:space="preserve">[ ] Sharing on </w:t>
       </w:r>
       <w:r>
@@ -1085,6 +1121,46 @@
           <w:lang w:val="en-US"/>
         </w:rPr>
         <w:t>Facebook?</w:t>
+      </w:r>
+    </w:p>
+    <w:p>
+      <w:pPr>
+        <w:numPr>
+          <w:ilvl w:val="1"/>
+          <w:numId w:val="25"/>
+        </w:numPr>
+        <w:rPr>
+          <w:color w:val="FFC000"/>
+          <w:lang w:val="en-US"/>
+        </w:rPr>
+      </w:pPr>
+      <w:r>
+        <w:rPr>
+          <w:color w:val="FFC000"/>
+          <w:lang w:val="en-US"/>
+        </w:rPr>
+        <w:t>[ ] Correct bug JJ.Framework.Collections.CollectionExtensions.</w:t>
+      </w:r>
+      <w:r>
+        <w:rPr>
+          <w:color w:val="FFC000"/>
+          <w:lang w:val="en-US"/>
+        </w:rPr>
+        <w:t>SingleOrDefaultWithClearException</w:t>
+      </w:r>
+      <w:r>
+        <w:rPr>
+          <w:color w:val="FFC000"/>
+          <w:lang w:val="en-US"/>
+        </w:rPr>
+        <w:t xml:space="preserve"> recursive on all paths</w:t>
+      </w:r>
+      <w:r>
+        <w:rPr>
+          <w:color w:val="FFC000"/>
+          <w:lang w:val="en-US"/>
+        </w:rPr>
+        <w:t xml:space="preserve"> indicated by ReSharper.</w:t>
       </w:r>
     </w:p>
     <w:p>
@@ -1107,7 +1183,7 @@
         <w:rPr>
           <w:lang w:val="en-US"/>
         </w:rPr>
-        <w:t>[ ] Programming:</w:t>
+        <w:t>[ ] Programming</w:t>
       </w:r>
     </w:p>
     <w:p>
@@ -1159,7 +1235,138 @@
           <w:color w:val="92D050"/>
           <w:lang w:val="en-US"/>
         </w:rPr>
-        <w:t>[.] Code layering + implementation</w:t>
+        <w:t>[.] Code layering</w:t>
+      </w:r>
+    </w:p>
+    <w:p>
+      <w:pPr>
+        <w:numPr>
+          <w:ilvl w:val="1"/>
+          <w:numId w:val="25"/>
+        </w:numPr>
+        <w:rPr>
+          <w:color w:val="92D050"/>
+          <w:lang w:val="en-US"/>
+        </w:rPr>
+      </w:pPr>
+      <w:r>
+        <w:rPr>
+          <w:color w:val="92D050"/>
+          <w:lang w:val="en-US"/>
+        </w:rPr>
+        <w:t>[.] Code i</w:t>
+      </w:r>
+      <w:r>
+        <w:rPr>
+          <w:color w:val="92D050"/>
+          <w:lang w:val="en-US"/>
+        </w:rPr>
+        <w:t>mplementation</w:t>
+      </w:r>
+    </w:p>
+    <w:p>
+      <w:pPr>
+        <w:numPr>
+          <w:ilvl w:val="2"/>
+          <w:numId w:val="25"/>
+        </w:numPr>
+        <w:rPr>
+          <w:color w:val="92D050"/>
+          <w:lang w:val="en-US"/>
+        </w:rPr>
+      </w:pPr>
+      <w:r>
+        <w:rPr>
+          <w:color w:val="92D050"/>
+          <w:lang w:val="en-US"/>
+        </w:rPr>
+        <w:t xml:space="preserve">&gt;&gt; </w:t>
+      </w:r>
+      <w:bookmarkStart w:id="4" w:name="_GoBack"/>
+      <w:bookmarkEnd w:id="4"/>
+      <w:r>
+        <w:rPr>
+          <w:color w:val="92D050"/>
+          <w:lang w:val="en-US"/>
+        </w:rPr>
+        <w:t>Probably want to do the VectorGraphics next.</w:t>
+      </w:r>
+    </w:p>
+    <w:p>
+      <w:pPr>
+        <w:numPr>
+          <w:ilvl w:val="1"/>
+          <w:numId w:val="25"/>
+        </w:numPr>
+        <w:rPr>
+          <w:color w:val="FFC000"/>
+          <w:lang w:val="en-US"/>
+        </w:rPr>
+      </w:pPr>
+      <w:r>
+        <w:rPr>
+          <w:color w:val="FFC000"/>
+          <w:lang w:val="en-US"/>
+        </w:rPr>
+        <w:t>[ ]</w:t>
+      </w:r>
+      <w:r>
+        <w:rPr>
+          <w:color w:val="FFC000"/>
+          <w:lang w:val="en-US"/>
+        </w:rPr>
+        <w:t xml:space="preserve"> </w:t>
+      </w:r>
+      <w:proofErr w:type="spellStart"/>
+      <w:r>
+        <w:rPr>
+          <w:color w:val="FFC000"/>
+          <w:lang w:val="en-US"/>
+        </w:rPr>
+        <w:t>JJ.MedsUseInfographic.Data.SpecialFormat</w:t>
+      </w:r>
+      <w:proofErr w:type="spellEnd"/>
+      <w:r>
+        <w:rPr>
+          <w:color w:val="FFC000"/>
+          <w:lang w:val="en-US"/>
+        </w:rPr>
+        <w:t>:</w:t>
+      </w:r>
+      <w:r>
+        <w:rPr>
+          <w:color w:val="FFC000"/>
+          <w:lang w:val="en-US"/>
+        </w:rPr>
+        <w:t xml:space="preserve"> Parsing </w:t>
+      </w:r>
+      <w:r>
+        <w:rPr>
+          <w:color w:val="FFC000"/>
+          <w:lang w:val="en-US"/>
+        </w:rPr>
+        <w:t xml:space="preserve">text </w:t>
+      </w:r>
+      <w:r>
+        <w:rPr>
+          <w:color w:val="FFC000"/>
+          <w:lang w:val="en-US"/>
+        </w:rPr>
+        <w:t xml:space="preserve">from </w:t>
+      </w:r>
+      <w:r>
+        <w:rPr>
+          <w:color w:val="FFC000"/>
+          <w:lang w:val="en-US"/>
+        </w:rPr>
+        <w:t>h</w:t>
+      </w:r>
+      <w:r>
+        <w:rPr>
+          <w:color w:val="FFC000"/>
+          <w:lang w:val="en-US"/>
+        </w:rPr>
+        <w:t>ow I type in my meds use in my notes.</w:t>
       </w:r>
     </w:p>
     <w:p>
@@ -3524,7 +3731,7 @@
         <w:rFonts w:ascii="Courier New" w:hAnsi="Courier New" w:cs="Courier New" w:hint="default"/>
       </w:rPr>
     </w:lvl>
-    <w:lvl w:ilvl="2" w:tplc="04090005" w:tentative="1">
+    <w:lvl w:ilvl="2" w:tplc="04090005">
       <w:start w:val="1"/>
       <w:numFmt w:val="bullet"/>
       <w:lvlText w:val=""/>

</xml_diff>

<commit_message>
JJ.MedsUseInfographic: Try programming the PillCircle vector graphics element and its view model mapping.
</commit_message>
<xml_diff>
--- a/Meds Use Infographic Notes 2020-08.docx
+++ b/Meds Use Infographic Notes 2020-08.docx
@@ -1113,14 +1113,7 @@
           <w:color w:val="FFC000"/>
           <w:lang w:val="en-US"/>
         </w:rPr>
-        <w:t xml:space="preserve">[ ] Sharing on </w:t>
-      </w:r>
-      <w:r>
-        <w:rPr>
-          <w:color w:val="FFC000"/>
-          <w:lang w:val="en-US"/>
-        </w:rPr>
-        <w:t>Facebook?</w:t>
+        <w:t>[ ] Sharing on Facebook?</w:t>
       </w:r>
     </w:p>
     <w:p>
@@ -1139,7 +1132,63 @@
           <w:color w:val="FFC000"/>
           <w:lang w:val="en-US"/>
         </w:rPr>
-        <w:t>[ ] Correct bug JJ.Framework.Collections.CollectionExtensions.</w:t>
+        <w:t>[ ] Correct</w:t>
+      </w:r>
+      <w:r>
+        <w:rPr>
+          <w:color w:val="FFC000"/>
+          <w:lang w:val="en-US"/>
+        </w:rPr>
+        <w:t>ing</w:t>
+      </w:r>
+      <w:r>
+        <w:rPr>
+          <w:color w:val="FFC000"/>
+          <w:lang w:val="en-US"/>
+        </w:rPr>
+        <w:t xml:space="preserve"> </w:t>
+      </w:r>
+      <w:r>
+        <w:rPr>
+          <w:color w:val="FFC000"/>
+          <w:lang w:val="en-US"/>
+        </w:rPr>
+        <w:t xml:space="preserve">JJ.Framework </w:t>
+      </w:r>
+      <w:r>
+        <w:rPr>
+          <w:color w:val="FFC000"/>
+          <w:lang w:val="en-US"/>
+        </w:rPr>
+        <w:t>bug</w:t>
+      </w:r>
+      <w:r>
+        <w:rPr>
+          <w:color w:val="FFC000"/>
+          <w:lang w:val="en-US"/>
+        </w:rPr>
+        <w:t>:</w:t>
+      </w:r>
+    </w:p>
+    <w:p>
+      <w:pPr>
+        <w:numPr>
+          <w:ilvl w:val="2"/>
+          <w:numId w:val="25"/>
+        </w:numPr>
+        <w:rPr>
+          <w:color w:val="FFC000"/>
+          <w:lang w:val="en-US"/>
+        </w:rPr>
+      </w:pPr>
+      <w:bookmarkStart w:id="4" w:name="_GoBack"/>
+      <w:bookmarkEnd w:id="4"/>
+      <w:r>
+        <w:rPr>
+          <w:color w:val="FFC000"/>
+          <w:lang w:val="en-US"/>
+        </w:rPr>
+        <w:t>JJ.Framework.Collections.CollectionExtensions.</w:t>
       </w:r>
       <w:r>
         <w:rPr>
@@ -1193,27 +1242,27 @@
           <w:numId w:val="25"/>
         </w:numPr>
         <w:rPr>
-          <w:color w:val="92D050"/>
-          <w:lang w:val="en-US"/>
-        </w:rPr>
-      </w:pPr>
-      <w:r>
-        <w:rPr>
-          <w:color w:val="92D050"/>
+          <w:color w:val="BFBFBF"/>
+          <w:lang w:val="en-US"/>
+        </w:rPr>
+      </w:pPr>
+      <w:r>
+        <w:rPr>
+          <w:color w:val="BFBFBF"/>
           <w:lang w:val="en-US"/>
         </w:rPr>
         <w:t>[</w:t>
       </w:r>
       <w:r>
         <w:rPr>
-          <w:color w:val="92D050"/>
-          <w:lang w:val="en-US"/>
-        </w:rPr>
-        <w:t>.</w:t>
-      </w:r>
-      <w:r>
-        <w:rPr>
-          <w:color w:val="92D050"/>
+          <w:color w:val="BFBFBF"/>
+          <w:lang w:val="en-US"/>
+        </w:rPr>
+        <w:t>x</w:t>
+      </w:r>
+      <w:r>
+        <w:rPr>
+          <w:color w:val="BFBFBF"/>
           <w:lang w:val="en-US"/>
         </w:rPr>
         <w:t>] Code boiler plating</w:t>
@@ -1226,16 +1275,30 @@
           <w:numId w:val="25"/>
         </w:numPr>
         <w:rPr>
-          <w:color w:val="92D050"/>
-          <w:lang w:val="en-US"/>
-        </w:rPr>
-      </w:pPr>
-      <w:r>
-        <w:rPr>
-          <w:color w:val="92D050"/>
-          <w:lang w:val="en-US"/>
-        </w:rPr>
-        <w:t>[.] Code layering</w:t>
+          <w:color w:val="BFBFBF"/>
+          <w:lang w:val="en-US"/>
+        </w:rPr>
+      </w:pPr>
+      <w:r>
+        <w:rPr>
+          <w:color w:val="BFBFBF"/>
+          <w:lang w:val="en-US"/>
+        </w:rPr>
+        <w:t>[</w:t>
+      </w:r>
+      <w:r>
+        <w:rPr>
+          <w:color w:val="BFBFBF"/>
+          <w:lang w:val="en-US"/>
+        </w:rPr>
+        <w:t>x</w:t>
+      </w:r>
+      <w:r>
+        <w:rPr>
+          <w:color w:val="BFBFBF"/>
+          <w:lang w:val="en-US"/>
+        </w:rPr>
+        <w:t>] Code layering</w:t>
       </w:r>
     </w:p>
     <w:p>
@@ -1245,6 +1308,115 @@
           <w:numId w:val="25"/>
         </w:numPr>
         <w:rPr>
+          <w:color w:val="BFBFBF"/>
+          <w:lang w:val="en-US"/>
+        </w:rPr>
+      </w:pPr>
+      <w:r>
+        <w:rPr>
+          <w:color w:val="BFBFBF"/>
+          <w:lang w:val="en-US"/>
+        </w:rPr>
+        <w:t>[x] Entity model</w:t>
+      </w:r>
+    </w:p>
+    <w:p>
+      <w:pPr>
+        <w:numPr>
+          <w:ilvl w:val="1"/>
+          <w:numId w:val="25"/>
+        </w:numPr>
+        <w:rPr>
+          <w:color w:val="BFBFBF"/>
+          <w:lang w:val="en-US"/>
+        </w:rPr>
+      </w:pPr>
+      <w:r>
+        <w:rPr>
+          <w:color w:val="BFBFBF"/>
+          <w:lang w:val="en-US"/>
+        </w:rPr>
+        <w:t>[x] Repository (in-memory data)</w:t>
+      </w:r>
+    </w:p>
+    <w:p>
+      <w:pPr>
+        <w:numPr>
+          <w:ilvl w:val="1"/>
+          <w:numId w:val="25"/>
+        </w:numPr>
+        <w:rPr>
+          <w:color w:val="BFBFBF"/>
+          <w:lang w:val="en-US"/>
+        </w:rPr>
+      </w:pPr>
+      <w:r>
+        <w:rPr>
+          <w:color w:val="BFBFBF"/>
+          <w:lang w:val="en-US"/>
+        </w:rPr>
+        <w:t>[x] View</w:t>
+      </w:r>
+      <w:r>
+        <w:rPr>
+          <w:color w:val="BFBFBF"/>
+          <w:lang w:val="en-US"/>
+        </w:rPr>
+        <w:t xml:space="preserve"> m</w:t>
+      </w:r>
+      <w:r>
+        <w:rPr>
+          <w:color w:val="BFBFBF"/>
+          <w:lang w:val="en-US"/>
+        </w:rPr>
+        <w:t>odels</w:t>
+      </w:r>
+    </w:p>
+    <w:p>
+      <w:pPr>
+        <w:numPr>
+          <w:ilvl w:val="1"/>
+          <w:numId w:val="25"/>
+        </w:numPr>
+        <w:rPr>
+          <w:color w:val="BFBFBF"/>
+          <w:lang w:val="en-US"/>
+        </w:rPr>
+      </w:pPr>
+      <w:r>
+        <w:rPr>
+          <w:color w:val="BFBFBF"/>
+          <w:lang w:val="en-US"/>
+        </w:rPr>
+        <w:t>[x] Presenter</w:t>
+      </w:r>
+    </w:p>
+    <w:p>
+      <w:pPr>
+        <w:numPr>
+          <w:ilvl w:val="1"/>
+          <w:numId w:val="25"/>
+        </w:numPr>
+        <w:rPr>
+          <w:color w:val="BFBFBF"/>
+          <w:lang w:val="en-US"/>
+        </w:rPr>
+      </w:pPr>
+      <w:r>
+        <w:rPr>
+          <w:color w:val="BFBFBF"/>
+          <w:lang w:val="en-US"/>
+        </w:rPr>
+        <w:t>[x] Entity to view model mapping</w:t>
+      </w:r>
+    </w:p>
+    <w:p>
+      <w:pPr>
+        <w:numPr>
+          <w:ilvl w:val="1"/>
+          <w:numId w:val="25"/>
+        </w:numPr>
+        <w:rPr>
           <w:color w:val="92D050"/>
           <w:lang w:val="en-US"/>
         </w:rPr>
@@ -1254,14 +1426,186 @@
           <w:color w:val="92D050"/>
           <w:lang w:val="en-US"/>
         </w:rPr>
-        <w:t>[.] Code i</w:t>
+        <w:t>[</w:t>
       </w:r>
       <w:r>
         <w:rPr>
           <w:color w:val="92D050"/>
           <w:lang w:val="en-US"/>
         </w:rPr>
-        <w:t>mplementation</w:t>
+        <w:t>.</w:t>
+      </w:r>
+      <w:r>
+        <w:rPr>
+          <w:color w:val="92D050"/>
+          <w:lang w:val="en-US"/>
+        </w:rPr>
+        <w:t>] Vector graphics elements</w:t>
+      </w:r>
+    </w:p>
+    <w:p>
+      <w:pPr>
+        <w:numPr>
+          <w:ilvl w:val="1"/>
+          <w:numId w:val="25"/>
+        </w:numPr>
+        <w:rPr>
+          <w:color w:val="92D050"/>
+          <w:lang w:val="en-US"/>
+        </w:rPr>
+      </w:pPr>
+      <w:r>
+        <w:rPr>
+          <w:color w:val="92D050"/>
+          <w:lang w:val="en-US"/>
+        </w:rPr>
+        <w:t>[</w:t>
+      </w:r>
+      <w:r>
+        <w:rPr>
+          <w:color w:val="92D050"/>
+          <w:lang w:val="en-US"/>
+        </w:rPr>
+        <w:t>.</w:t>
+      </w:r>
+      <w:r>
+        <w:rPr>
+          <w:color w:val="92D050"/>
+          <w:lang w:val="en-US"/>
+        </w:rPr>
+        <w:t xml:space="preserve">] </w:t>
+      </w:r>
+      <w:r>
+        <w:rPr>
+          <w:color w:val="92D050"/>
+          <w:lang w:val="en-US"/>
+        </w:rPr>
+        <w:t>View model to v</w:t>
+      </w:r>
+      <w:r>
+        <w:rPr>
+          <w:color w:val="92D050"/>
+          <w:lang w:val="en-US"/>
+        </w:rPr>
+        <w:t xml:space="preserve">ector graphics </w:t>
+      </w:r>
+      <w:r>
+        <w:rPr>
+          <w:color w:val="92D050"/>
+          <w:lang w:val="en-US"/>
+        </w:rPr>
+        <w:t>mapping</w:t>
+      </w:r>
+    </w:p>
+    <w:p>
+      <w:pPr>
+        <w:numPr>
+          <w:ilvl w:val="1"/>
+          <w:numId w:val="25"/>
+        </w:numPr>
+        <w:rPr>
+          <w:lang w:val="en-US"/>
+        </w:rPr>
+      </w:pPr>
+      <w:r>
+        <w:rPr>
+          <w:lang w:val="en-US"/>
+        </w:rPr>
+        <w:t>[ ] Vector graphics styling</w:t>
+      </w:r>
+    </w:p>
+    <w:p>
+      <w:pPr>
+        <w:numPr>
+          <w:ilvl w:val="1"/>
+          <w:numId w:val="25"/>
+        </w:numPr>
+        <w:rPr>
+          <w:color w:val="FFC000"/>
+          <w:lang w:val="en-US"/>
+        </w:rPr>
+      </w:pPr>
+      <w:r>
+        <w:rPr>
+          <w:color w:val="FFC000"/>
+          <w:lang w:val="en-US"/>
+        </w:rPr>
+        <w:t>[ ]</w:t>
+      </w:r>
+      <w:r>
+        <w:rPr>
+          <w:color w:val="FFC000"/>
+          <w:lang w:val="en-US"/>
+        </w:rPr>
+        <w:t xml:space="preserve"> </w:t>
+      </w:r>
+      <w:proofErr w:type="spellStart"/>
+      <w:r>
+        <w:rPr>
+          <w:color w:val="FFC000"/>
+          <w:lang w:val="en-US"/>
+        </w:rPr>
+        <w:t>JJ.MedsUseInfographic.Data.SpecialFormat</w:t>
+      </w:r>
+      <w:proofErr w:type="spellEnd"/>
+      <w:r>
+        <w:rPr>
+          <w:color w:val="FFC000"/>
+          <w:lang w:val="en-US"/>
+        </w:rPr>
+        <w:t>:</w:t>
+      </w:r>
+      <w:r>
+        <w:rPr>
+          <w:color w:val="FFC000"/>
+          <w:lang w:val="en-US"/>
+        </w:rPr>
+        <w:t xml:space="preserve"> Parsing </w:t>
+      </w:r>
+      <w:r>
+        <w:rPr>
+          <w:color w:val="FFC000"/>
+          <w:lang w:val="en-US"/>
+        </w:rPr>
+        <w:t xml:space="preserve">text </w:t>
+      </w:r>
+      <w:r>
+        <w:rPr>
+          <w:color w:val="FFC000"/>
+          <w:lang w:val="en-US"/>
+        </w:rPr>
+        <w:t xml:space="preserve">from </w:t>
+      </w:r>
+      <w:r>
+        <w:rPr>
+          <w:color w:val="FFC000"/>
+          <w:lang w:val="en-US"/>
+        </w:rPr>
+        <w:t>h</w:t>
+      </w:r>
+      <w:r>
+        <w:rPr>
+          <w:color w:val="FFC000"/>
+          <w:lang w:val="en-US"/>
+        </w:rPr>
+        <w:t>ow I type in my meds use in my notes.</w:t>
+      </w:r>
+    </w:p>
+    <w:p>
+      <w:pPr>
+        <w:numPr>
+          <w:ilvl w:val="1"/>
+          <w:numId w:val="25"/>
+        </w:numPr>
+        <w:rPr>
+          <w:lang w:val="en-US"/>
+        </w:rPr>
+      </w:pPr>
+      <w:r>
+        <w:rPr>
+          <w:lang w:val="en-US"/>
+        </w:rPr>
+        <w:t>Details:</w:t>
       </w:r>
     </w:p>
     <w:p>
@@ -1271,121 +1615,40 @@
           <w:numId w:val="25"/>
         </w:numPr>
         <w:rPr>
-          <w:color w:val="92D050"/>
-          <w:lang w:val="en-US"/>
-        </w:rPr>
-      </w:pPr>
-      <w:r>
-        <w:rPr>
-          <w:color w:val="92D050"/>
-          <w:lang w:val="en-US"/>
-        </w:rPr>
-        <w:t xml:space="preserve">&gt;&gt; </w:t>
-      </w:r>
-      <w:bookmarkStart w:id="4" w:name="_GoBack"/>
-      <w:bookmarkEnd w:id="4"/>
-      <w:r>
-        <w:rPr>
-          <w:color w:val="92D050"/>
-          <w:lang w:val="en-US"/>
-        </w:rPr>
-        <w:t>Probably want to do the VectorGraphics next.</w:t>
-      </w:r>
-    </w:p>
-    <w:p>
-      <w:pPr>
-        <w:numPr>
-          <w:ilvl w:val="1"/>
-          <w:numId w:val="25"/>
-        </w:numPr>
-        <w:rPr>
-          <w:color w:val="FFC000"/>
-          <w:lang w:val="en-US"/>
-        </w:rPr>
-      </w:pPr>
-      <w:r>
-        <w:rPr>
-          <w:color w:val="FFC000"/>
-          <w:lang w:val="en-US"/>
-        </w:rPr>
-        <w:t>[ ]</w:t>
-      </w:r>
-      <w:r>
-        <w:rPr>
-          <w:color w:val="FFC000"/>
-          <w:lang w:val="en-US"/>
-        </w:rPr>
-        <w:t xml:space="preserve"> </w:t>
+          <w:lang w:val="en-US"/>
+        </w:rPr>
+      </w:pPr>
+      <w:r>
+        <w:rPr>
+          <w:lang w:val="en-US"/>
+        </w:rPr>
+        <w:t xml:space="preserve">[ ] </w:t>
+      </w:r>
+      <w:r>
+        <w:rPr>
+          <w:lang w:val="en-US"/>
+        </w:rPr>
+        <w:t xml:space="preserve">Spooky action: </w:t>
+      </w:r>
+      <w:r>
+        <w:rPr>
+          <w:lang w:val="en-US"/>
+        </w:rPr>
+        <w:t xml:space="preserve">Milligrams a pill and size of the vector graphics element might like to be related, but the information seems to get lost after converting it to </w:t>
       </w:r>
       <w:proofErr w:type="spellStart"/>
       <w:r>
         <w:rPr>
-          <w:color w:val="FFC000"/>
-          <w:lang w:val="en-US"/>
-        </w:rPr>
-        <w:t>JJ.MedsUseInfographic.Data.SpecialFormat</w:t>
+          <w:lang w:val="en-US"/>
+        </w:rPr>
+        <w:t>PillViewModel</w:t>
       </w:r>
       <w:proofErr w:type="spellEnd"/>
       <w:r>
         <w:rPr>
-          <w:color w:val="FFC000"/>
-          <w:lang w:val="en-US"/>
-        </w:rPr>
-        <w:t>:</w:t>
-      </w:r>
-      <w:r>
-        <w:rPr>
-          <w:color w:val="FFC000"/>
-          <w:lang w:val="en-US"/>
-        </w:rPr>
-        <w:t xml:space="preserve"> Parsing </w:t>
-      </w:r>
-      <w:r>
-        <w:rPr>
-          <w:color w:val="FFC000"/>
-          <w:lang w:val="en-US"/>
-        </w:rPr>
-        <w:t xml:space="preserve">text </w:t>
-      </w:r>
-      <w:r>
-        <w:rPr>
-          <w:color w:val="FFC000"/>
-          <w:lang w:val="en-US"/>
-        </w:rPr>
-        <w:t xml:space="preserve">from </w:t>
-      </w:r>
-      <w:r>
-        <w:rPr>
-          <w:color w:val="FFC000"/>
-          <w:lang w:val="en-US"/>
-        </w:rPr>
-        <w:t>h</w:t>
-      </w:r>
-      <w:r>
-        <w:rPr>
-          <w:color w:val="FFC000"/>
-          <w:lang w:val="en-US"/>
-        </w:rPr>
-        <w:t>ow I type in my meds use in my notes.</w:t>
-      </w:r>
-    </w:p>
-    <w:p>
-      <w:pPr>
-        <w:numPr>
-          <w:ilvl w:val="1"/>
-          <w:numId w:val="25"/>
-        </w:numPr>
-        <w:rPr>
-          <w:color w:val="92D050"/>
-          <w:lang w:val="en-US"/>
-        </w:rPr>
-      </w:pPr>
-      <w:r>
-        <w:rPr>
-          <w:color w:val="92D050"/>
-          <w:lang w:val="en-US"/>
-        </w:rPr>
-        <w:t>[ ] Drawing out diagram with JJ.Framework.VectorGraphics?</w:t>
+          <w:lang w:val="en-US"/>
+        </w:rPr>
+        <w:t>, even though the numeric relationships still seems to act at a distance between layers.</w:t>
       </w:r>
     </w:p>
     <w:sectPr>

</xml_diff>

<commit_message>
JJ.MedsUseInfographic: More vector graphics elements code with view model to vector graphics mapping. Starting to implement the WinForms wrapper. Planning notes.
</commit_message>
<xml_diff>
--- a/Meds Use Infographic Notes 2020-08.docx
+++ b/Meds Use Infographic Notes 2020-08.docx
@@ -929,7 +929,6 @@
         </w:rPr>
         <w:t>(</w:t>
       </w:r>
-      <w:proofErr w:type="spellStart"/>
       <w:r>
         <w:rPr>
           <w:color w:val="FFC000"/>
@@ -937,7 +936,6 @@
         </w:rPr>
         <w:t>optionals</w:t>
       </w:r>
-      <w:proofErr w:type="spellEnd"/>
       <w:r>
         <w:rPr>
           <w:color w:val="FFC000"/>
@@ -1000,23 +998,7 @@
           <w:color w:val="FFC000"/>
           <w:lang w:val="en-US"/>
         </w:rPr>
-        <w:t xml:space="preserve">[ ] NuGet packaging </w:t>
-      </w:r>
-      <w:proofErr w:type="spellStart"/>
-      <w:r>
-        <w:rPr>
-          <w:color w:val="FFC000"/>
-          <w:lang w:val="en-US"/>
-        </w:rPr>
-        <w:t>JJ.Framework.WinForms</w:t>
-      </w:r>
-      <w:proofErr w:type="spellEnd"/>
-      <w:r>
-        <w:rPr>
-          <w:color w:val="FFC000"/>
-          <w:lang w:val="en-US"/>
-        </w:rPr>
-        <w:t>?</w:t>
+        <w:t>[ ] NuGet packaging JJ.Framework.WinForms?</w:t>
       </w:r>
     </w:p>
     <w:p>
@@ -1132,84 +1114,44 @@
           <w:color w:val="FFC000"/>
           <w:lang w:val="en-US"/>
         </w:rPr>
-        <w:t>[ ] Correct</w:t>
+        <w:t xml:space="preserve">[ ] </w:t>
       </w:r>
       <w:r>
         <w:rPr>
           <w:color w:val="FFC000"/>
           <w:lang w:val="en-US"/>
         </w:rPr>
-        <w:t>ing</w:t>
+        <w:t xml:space="preserve">JJ.Framework </w:t>
       </w:r>
       <w:r>
         <w:rPr>
           <w:color w:val="FFC000"/>
           <w:lang w:val="en-US"/>
         </w:rPr>
-        <w:t xml:space="preserve"> </w:t>
+        <w:t>issues</w:t>
       </w:r>
       <w:r>
         <w:rPr>
           <w:color w:val="FFC000"/>
           <w:lang w:val="en-US"/>
         </w:rPr>
-        <w:t xml:space="preserve">JJ.Framework </w:t>
-      </w:r>
-      <w:r>
-        <w:rPr>
+        <w:t xml:space="preserve"> (see </w:t>
+      </w:r>
+      <w:r>
+        <w:rPr>
+          <w:i/>
+          <w:iCs/>
           <w:color w:val="FFC000"/>
           <w:lang w:val="en-US"/>
         </w:rPr>
-        <w:t>bug</w:t>
+        <w:t>Details</w:t>
       </w:r>
       <w:r>
         <w:rPr>
           <w:color w:val="FFC000"/>
           <w:lang w:val="en-US"/>
         </w:rPr>
-        <w:t>:</w:t>
-      </w:r>
-    </w:p>
-    <w:p>
-      <w:pPr>
-        <w:numPr>
-          <w:ilvl w:val="2"/>
-          <w:numId w:val="25"/>
-        </w:numPr>
-        <w:rPr>
-          <w:color w:val="FFC000"/>
-          <w:lang w:val="en-US"/>
-        </w:rPr>
-      </w:pPr>
-      <w:bookmarkStart w:id="4" w:name="_GoBack"/>
-      <w:bookmarkEnd w:id="4"/>
-      <w:r>
-        <w:rPr>
-          <w:color w:val="FFC000"/>
-          <w:lang w:val="en-US"/>
-        </w:rPr>
-        <w:t>JJ.Framework.Collections.CollectionExtensions.</w:t>
-      </w:r>
-      <w:r>
-        <w:rPr>
-          <w:color w:val="FFC000"/>
-          <w:lang w:val="en-US"/>
-        </w:rPr>
-        <w:t>SingleOrDefaultWithClearException</w:t>
-      </w:r>
-      <w:r>
-        <w:rPr>
-          <w:color w:val="FFC000"/>
-          <w:lang w:val="en-US"/>
-        </w:rPr>
-        <w:t xml:space="preserve"> recursive on all paths</w:t>
-      </w:r>
-      <w:r>
-        <w:rPr>
-          <w:color w:val="FFC000"/>
-          <w:lang w:val="en-US"/>
-        </w:rPr>
-        <w:t xml:space="preserve"> indicated by ReSharper.</w:t>
+        <w:t>)</w:t>
       </w:r>
     </w:p>
     <w:p>
@@ -1226,12 +1168,6 @@
         <w:rPr>
           <w:lang w:val="en-US"/>
         </w:rPr>
-        <w:t xml:space="preserve"> </w:t>
-      </w:r>
-      <w:r>
-        <w:rPr>
-          <w:lang w:val="en-US"/>
-        </w:rPr>
         <w:t>[ ] Programming</w:t>
       </w:r>
     </w:p>
@@ -1473,28 +1409,7 @@
           <w:color w:val="92D050"/>
           <w:lang w:val="en-US"/>
         </w:rPr>
-        <w:t xml:space="preserve">] </w:t>
-      </w:r>
-      <w:r>
-        <w:rPr>
-          <w:color w:val="92D050"/>
-          <w:lang w:val="en-US"/>
-        </w:rPr>
-        <w:t>View model to v</w:t>
-      </w:r>
-      <w:r>
-        <w:rPr>
-          <w:color w:val="92D050"/>
-          <w:lang w:val="en-US"/>
-        </w:rPr>
-        <w:t xml:space="preserve">ector graphics </w:t>
-      </w:r>
-      <w:r>
-        <w:rPr>
-          <w:color w:val="92D050"/>
-          <w:lang w:val="en-US"/>
-        </w:rPr>
-        <w:t>mapping</w:t>
+        <w:t>] View model to vector graphics mapping</w:t>
       </w:r>
     </w:p>
     <w:p>
@@ -1504,14 +1419,25 @@
           <w:numId w:val="25"/>
         </w:numPr>
         <w:rPr>
-          <w:lang w:val="en-US"/>
-        </w:rPr>
-      </w:pPr>
-      <w:r>
-        <w:rPr>
-          <w:lang w:val="en-US"/>
-        </w:rPr>
-        <w:t>[ ] Vector graphics styling</w:t>
+          <w:color w:val="92D050"/>
+          <w:lang w:val="en-US"/>
+        </w:rPr>
+      </w:pPr>
+      <w:r>
+        <w:rPr>
+          <w:color w:val="92D050"/>
+          <w:lang w:val="en-US"/>
+        </w:rPr>
+        <w:t>[.</w:t>
+      </w:r>
+      <w:bookmarkStart w:id="4" w:name="_GoBack"/>
+      <w:bookmarkEnd w:id="4"/>
+      <w:r>
+        <w:rPr>
+          <w:color w:val="92D050"/>
+          <w:lang w:val="en-US"/>
+        </w:rPr>
+        <w:t>] WinForms wrapper</w:t>
       </w:r>
     </w:p>
     <w:p>
@@ -1521,74 +1447,14 @@
           <w:numId w:val="25"/>
         </w:numPr>
         <w:rPr>
-          <w:color w:val="FFC000"/>
-          <w:lang w:val="en-US"/>
-        </w:rPr>
-      </w:pPr>
-      <w:r>
-        <w:rPr>
-          <w:color w:val="FFC000"/>
-          <w:lang w:val="en-US"/>
-        </w:rPr>
-        <w:t>[ ]</w:t>
-      </w:r>
-      <w:r>
-        <w:rPr>
-          <w:color w:val="FFC000"/>
-          <w:lang w:val="en-US"/>
-        </w:rPr>
-        <w:t xml:space="preserve"> </w:t>
-      </w:r>
-      <w:proofErr w:type="spellStart"/>
-      <w:r>
-        <w:rPr>
-          <w:color w:val="FFC000"/>
-          <w:lang w:val="en-US"/>
-        </w:rPr>
-        <w:t>JJ.MedsUseInfographic.Data.SpecialFormat</w:t>
-      </w:r>
-      <w:proofErr w:type="spellEnd"/>
-      <w:r>
-        <w:rPr>
-          <w:color w:val="FFC000"/>
-          <w:lang w:val="en-US"/>
-        </w:rPr>
-        <w:t>:</w:t>
-      </w:r>
-      <w:r>
-        <w:rPr>
-          <w:color w:val="FFC000"/>
-          <w:lang w:val="en-US"/>
-        </w:rPr>
-        <w:t xml:space="preserve"> Parsing </w:t>
-      </w:r>
-      <w:r>
-        <w:rPr>
-          <w:color w:val="FFC000"/>
-          <w:lang w:val="en-US"/>
-        </w:rPr>
-        <w:t xml:space="preserve">text </w:t>
-      </w:r>
-      <w:r>
-        <w:rPr>
-          <w:color w:val="FFC000"/>
-          <w:lang w:val="en-US"/>
-        </w:rPr>
-        <w:t xml:space="preserve">from </w:t>
-      </w:r>
-      <w:r>
-        <w:rPr>
-          <w:color w:val="FFC000"/>
-          <w:lang w:val="en-US"/>
-        </w:rPr>
-        <w:t>h</w:t>
-      </w:r>
-      <w:r>
-        <w:rPr>
-          <w:color w:val="FFC000"/>
-          <w:lang w:val="en-US"/>
-        </w:rPr>
-        <w:t>ow I type in my meds use in my notes.</w:t>
+          <w:lang w:val="en-US"/>
+        </w:rPr>
+      </w:pPr>
+      <w:r>
+        <w:rPr>
+          <w:lang w:val="en-US"/>
+        </w:rPr>
+        <w:t>[ ] Vector graphics styling</w:t>
       </w:r>
     </w:p>
     <w:p>
@@ -1598,20 +1464,36 @@
           <w:numId w:val="25"/>
         </w:numPr>
         <w:rPr>
-          <w:lang w:val="en-US"/>
-        </w:rPr>
-      </w:pPr>
-      <w:r>
-        <w:rPr>
-          <w:lang w:val="en-US"/>
-        </w:rPr>
-        <w:t>Details:</w:t>
+          <w:color w:val="92D050"/>
+          <w:lang w:val="en-US"/>
+        </w:rPr>
+      </w:pPr>
+      <w:r>
+        <w:rPr>
+          <w:color w:val="92D050"/>
+          <w:lang w:val="en-US"/>
+        </w:rPr>
+        <w:t>[</w:t>
+      </w:r>
+      <w:r>
+        <w:rPr>
+          <w:color w:val="92D050"/>
+          <w:lang w:val="en-US"/>
+        </w:rPr>
+        <w:t>.</w:t>
+      </w:r>
+      <w:r>
+        <w:rPr>
+          <w:color w:val="92D050"/>
+          <w:lang w:val="en-US"/>
+        </w:rPr>
+        <w:t>] Pill circles</w:t>
       </w:r>
     </w:p>
     <w:p>
       <w:pPr>
         <w:numPr>
-          <w:ilvl w:val="2"/>
+          <w:ilvl w:val="1"/>
           <w:numId w:val="25"/>
         </w:numPr>
         <w:rPr>
@@ -1622,34 +1504,418 @@
         <w:rPr>
           <w:lang w:val="en-US"/>
         </w:rPr>
+        <w:t>[ ] Total a day curve</w:t>
+      </w:r>
+    </w:p>
+    <w:p>
+      <w:pPr>
+        <w:numPr>
+          <w:ilvl w:val="1"/>
+          <w:numId w:val="25"/>
+        </w:numPr>
+        <w:rPr>
+          <w:lang w:val="en-US"/>
+        </w:rPr>
+      </w:pPr>
+      <w:r>
+        <w:rPr>
+          <w:lang w:val="en-US"/>
+        </w:rPr>
+        <w:t>[ ] Trace paths.</w:t>
+      </w:r>
+    </w:p>
+    <w:p>
+      <w:pPr>
+        <w:numPr>
+          <w:ilvl w:val="1"/>
+          <w:numId w:val="25"/>
+        </w:numPr>
+        <w:rPr>
+          <w:color w:val="FFC000"/>
+          <w:lang w:val="en-US"/>
+        </w:rPr>
+      </w:pPr>
+      <w:r>
+        <w:rPr>
+          <w:color w:val="FFC000"/>
+          <w:lang w:val="en-US"/>
+        </w:rPr>
+        <w:t>[ ]</w:t>
+      </w:r>
+      <w:r>
+        <w:rPr>
+          <w:color w:val="FFC000"/>
+          <w:lang w:val="en-US"/>
+        </w:rPr>
+        <w:t xml:space="preserve"> JJ.MedsUseInfographic.Data.SpecialFormat</w:t>
+      </w:r>
+      <w:r>
+        <w:rPr>
+          <w:color w:val="FFC000"/>
+          <w:lang w:val="en-US"/>
+        </w:rPr>
+        <w:t xml:space="preserve"> or .FromNotes</w:t>
+      </w:r>
+      <w:r>
+        <w:rPr>
+          <w:color w:val="FFC000"/>
+          <w:lang w:val="en-US"/>
+        </w:rPr>
+        <w:t>:</w:t>
+      </w:r>
+      <w:r>
+        <w:rPr>
+          <w:color w:val="FFC000"/>
+          <w:lang w:val="en-US"/>
+        </w:rPr>
+        <w:t xml:space="preserve"> Parsing </w:t>
+      </w:r>
+      <w:r>
+        <w:rPr>
+          <w:color w:val="FFC000"/>
+          <w:lang w:val="en-US"/>
+        </w:rPr>
+        <w:t xml:space="preserve">text </w:t>
+      </w:r>
+      <w:r>
+        <w:rPr>
+          <w:color w:val="FFC000"/>
+          <w:lang w:val="en-US"/>
+        </w:rPr>
+        <w:t xml:space="preserve">from </w:t>
+      </w:r>
+      <w:r>
+        <w:rPr>
+          <w:color w:val="FFC000"/>
+          <w:lang w:val="en-US"/>
+        </w:rPr>
+        <w:t>h</w:t>
+      </w:r>
+      <w:r>
+        <w:rPr>
+          <w:color w:val="FFC000"/>
+          <w:lang w:val="en-US"/>
+        </w:rPr>
+        <w:t>ow I type in my meds use in my notes.</w:t>
+      </w:r>
+    </w:p>
+    <w:p>
+      <w:pPr>
+        <w:numPr>
+          <w:ilvl w:val="1"/>
+          <w:numId w:val="25"/>
+        </w:numPr>
+        <w:rPr>
+          <w:lang w:val="en-US"/>
+        </w:rPr>
+      </w:pPr>
+      <w:r>
+        <w:rPr>
+          <w:lang w:val="en-US"/>
+        </w:rPr>
         <w:t xml:space="preserve">[ ] </w:t>
       </w:r>
       <w:r>
         <w:rPr>
           <w:lang w:val="en-US"/>
         </w:rPr>
-        <w:t xml:space="preserve">Spooky action: </w:t>
-      </w:r>
-      <w:r>
-        <w:rPr>
-          <w:lang w:val="en-US"/>
-        </w:rPr>
-        <w:t xml:space="preserve">Milligrams a pill and size of the vector graphics element might like to be related, but the information seems to get lost after converting it to </w:t>
-      </w:r>
-      <w:proofErr w:type="spellStart"/>
-      <w:r>
-        <w:rPr>
-          <w:lang w:val="en-US"/>
-        </w:rPr>
-        <w:t>PillViewModel</w:t>
-      </w:r>
-      <w:proofErr w:type="spellEnd"/>
-      <w:r>
-        <w:rPr>
-          <w:lang w:val="en-US"/>
-        </w:rPr>
-        <w:t>, even though the numeric relationships still seems to act at a distance between layers.</w:t>
-      </w:r>
+        <w:t>Details</w:t>
+      </w:r>
+      <w:r>
+        <w:rPr>
+          <w:lang w:val="en-US"/>
+        </w:rPr>
+        <w:t xml:space="preserve"> (see further down)</w:t>
+      </w:r>
+    </w:p>
+    <w:p>
+      <w:pPr>
+        <w:pStyle w:val="Heading2"/>
+        <w:rPr>
+          <w:lang w:val="en-US"/>
+        </w:rPr>
+      </w:pPr>
+      <w:r>
+        <w:rPr>
+          <w:lang w:val="en-US"/>
+        </w:rPr>
+        <w:t>Details</w:t>
+      </w:r>
+    </w:p>
+    <w:p>
+      <w:pPr>
+        <w:pStyle w:val="Heading3"/>
+        <w:rPr>
+          <w:lang w:val="en-US"/>
+        </w:rPr>
+      </w:pPr>
+      <w:r>
+        <w:rPr>
+          <w:lang w:val="en-US"/>
+        </w:rPr>
+        <w:t>2020-08-05 MedsUseInfoGraphic Details</w:t>
+      </w:r>
+    </w:p>
+    <w:p>
+      <w:pPr>
+        <w:numPr>
+          <w:ilvl w:val="0"/>
+          <w:numId w:val="25"/>
+        </w:numPr>
+        <w:rPr>
+          <w:lang w:val="en-US"/>
+        </w:rPr>
+      </w:pPr>
+      <w:r>
+        <w:rPr>
+          <w:lang w:val="en-US"/>
+        </w:rPr>
+        <w:t>[ ] Spooky action: Milligrams a pill and size of the vector graphics element might like to be related, but the information seems to get lost after converting it to PillViewModel, even though the numeric relationships still seems to act at a distance between layers.</w:t>
+      </w:r>
+    </w:p>
+    <w:p>
+      <w:pPr>
+        <w:numPr>
+          <w:ilvl w:val="0"/>
+          <w:numId w:val="25"/>
+        </w:numPr>
+        <w:rPr>
+          <w:lang w:val="en-US"/>
+        </w:rPr>
+      </w:pPr>
+      <w:r>
+        <w:rPr>
+          <w:lang w:val="en-US"/>
+        </w:rPr>
+        <w:t>[ ] ViewModel variable names might give enough clues about how to draw. In other programs it might be purely conceptual: the data shown on screen. But in this case how it is shown might be important to be shown by the view model? Don't know. Not sure.</w:t>
+      </w:r>
+    </w:p>
+    <w:p>
+      <w:pPr>
+        <w:pStyle w:val="Heading3"/>
+        <w:rPr>
+          <w:lang w:val="en-US"/>
+        </w:rPr>
+      </w:pPr>
+      <w:r>
+        <w:rPr>
+          <w:lang w:val="en-US"/>
+        </w:rPr>
+        <w:t xml:space="preserve">2020-08-05 </w:t>
+      </w:r>
+      <w:r>
+        <w:rPr>
+          <w:lang w:val="en-US"/>
+        </w:rPr>
+        <w:t xml:space="preserve">JJ.Framework </w:t>
+      </w:r>
+      <w:r>
+        <w:rPr>
+          <w:lang w:val="en-US"/>
+        </w:rPr>
+        <w:t>Details</w:t>
+      </w:r>
+    </w:p>
+    <w:p>
+      <w:pPr>
+        <w:numPr>
+          <w:ilvl w:val="0"/>
+          <w:numId w:val="25"/>
+        </w:numPr>
+        <w:rPr>
+          <w:color w:val="BFBFBF"/>
+          <w:lang w:val="en-US"/>
+        </w:rPr>
+      </w:pPr>
+      <w:r>
+        <w:rPr>
+          <w:color w:val="BFBFBF"/>
+          <w:lang w:val="en-US"/>
+        </w:rPr>
+        <w:t>[</w:t>
+      </w:r>
+      <w:r>
+        <w:rPr>
+          <w:color w:val="BFBFBF"/>
+          <w:lang w:val="en-US"/>
+        </w:rPr>
+        <w:t>x</w:t>
+      </w:r>
+      <w:r>
+        <w:rPr>
+          <w:color w:val="BFBFBF"/>
+          <w:lang w:val="en-US"/>
+        </w:rPr>
+        <w:t xml:space="preserve">] </w:t>
+      </w:r>
+      <w:r>
+        <w:rPr>
+          <w:color w:val="BFBFBF"/>
+          <w:lang w:val="en-US"/>
+        </w:rPr>
+        <w:t xml:space="preserve">Gave </w:t>
+      </w:r>
+      <w:r>
+        <w:rPr>
+          <w:color w:val="BFBFBF"/>
+          <w:lang w:val="en-US"/>
+        </w:rPr>
+        <w:t>a VectorGraphics Element.Children a Clear method.</w:t>
+      </w:r>
+    </w:p>
+    <w:p>
+      <w:pPr>
+        <w:numPr>
+          <w:ilvl w:val="0"/>
+          <w:numId w:val="25"/>
+        </w:numPr>
+        <w:rPr>
+          <w:color w:val="FFC000"/>
+          <w:lang w:val="en-US"/>
+        </w:rPr>
+      </w:pPr>
+      <w:r>
+        <w:rPr>
+          <w:color w:val="FFC000"/>
+          <w:lang w:val="en-US"/>
+        </w:rPr>
+        <w:t>[ ] Correcting JJ.Framework bug:</w:t>
+      </w:r>
+    </w:p>
+    <w:p>
+      <w:pPr>
+        <w:numPr>
+          <w:ilvl w:val="0"/>
+          <w:numId w:val="25"/>
+        </w:numPr>
+        <w:rPr>
+          <w:color w:val="FFC000"/>
+          <w:lang w:val="en-US"/>
+        </w:rPr>
+      </w:pPr>
+      <w:r>
+        <w:rPr>
+          <w:color w:val="FFC000"/>
+          <w:lang w:val="en-US"/>
+        </w:rPr>
+        <w:t>JJ.Framework.Collections.CollectionExtensions.</w:t>
+      </w:r>
+      <w:r>
+        <w:rPr>
+          <w:color w:val="FFC000"/>
+          <w:lang w:val="en-US"/>
+        </w:rPr>
+        <w:t>SingleOrDefaultWithClearException</w:t>
+      </w:r>
+      <w:r>
+        <w:rPr>
+          <w:color w:val="FFC000"/>
+          <w:lang w:val="en-US"/>
+        </w:rPr>
+        <w:t xml:space="preserve"> recursive on all paths indicated by ReSharper.</w:t>
+      </w:r>
+    </w:p>
+    <w:p>
+      <w:pPr>
+        <w:numPr>
+          <w:ilvl w:val="0"/>
+          <w:numId w:val="25"/>
+        </w:numPr>
+        <w:rPr>
+          <w:color w:val="BFBFBF"/>
+          <w:lang w:val="en-US"/>
+        </w:rPr>
+      </w:pPr>
+      <w:r>
+        <w:rPr>
+          <w:color w:val="BFBFBF"/>
+          <w:lang w:val="en-US"/>
+        </w:rPr>
+        <w:t>[x] Error placing DiagramControl on Form: cannot load JJ.Framework.VectorGraphics.</w:t>
+      </w:r>
+    </w:p>
+    <w:p>
+      <w:pPr>
+        <w:numPr>
+          <w:ilvl w:val="1"/>
+          <w:numId w:val="25"/>
+        </w:numPr>
+        <w:rPr>
+          <w:color w:val="BFBFBF"/>
+          <w:lang w:val="en-US"/>
+        </w:rPr>
+      </w:pPr>
+      <w:r>
+        <w:rPr>
+          <w:color w:val="BFBFBF"/>
+          <w:lang w:val="en-US"/>
+        </w:rPr>
+        <w:t>It says the same in another project: Synthesizer.</w:t>
+      </w:r>
+    </w:p>
+    <w:p>
+      <w:pPr>
+        <w:numPr>
+          <w:ilvl w:val="1"/>
+          <w:numId w:val="25"/>
+        </w:numPr>
+        <w:rPr>
+          <w:color w:val="BFBFBF"/>
+          <w:lang w:val="en-US"/>
+        </w:rPr>
+      </w:pPr>
+      <w:r>
+        <w:rPr>
+          <w:color w:val="BFBFBF"/>
+          <w:lang w:val="en-US"/>
+        </w:rPr>
+        <w:t>The JJ.Framework.WinForms.TestForms seems to run fine.</w:t>
+      </w:r>
+    </w:p>
+    <w:p>
+      <w:pPr>
+        <w:numPr>
+          <w:ilvl w:val="1"/>
+          <w:numId w:val="25"/>
+        </w:numPr>
+        <w:rPr>
+          <w:color w:val="BFBFBF"/>
+          <w:lang w:val="en-US"/>
+        </w:rPr>
+      </w:pPr>
+      <w:r>
+        <w:rPr>
+          <w:color w:val="BFBFBF"/>
+          <w:lang w:val="en-US"/>
+        </w:rPr>
+        <w:t>A JJ.Framework.WinForms.TestForms Form will also open in de designer.</w:t>
+      </w:r>
+    </w:p>
+    <w:p>
+      <w:pPr>
+        <w:numPr>
+          <w:ilvl w:val="1"/>
+          <w:numId w:val="25"/>
+        </w:numPr>
+        <w:rPr>
+          <w:color w:val="BFBFBF"/>
+          <w:lang w:val="en-US"/>
+        </w:rPr>
+      </w:pPr>
+      <w:r>
+        <w:rPr>
+          <w:color w:val="BFBFBF"/>
+          <w:lang w:val="en-US"/>
+        </w:rPr>
+        <w:t>I turned out to add all the JJ.Framework csproj's that the dependencies asked for, because I forgot a few. That fixes it for my project.</w:t>
+      </w:r>
+    </w:p>
+    <w:p>
+      <w:pPr>
+        <w:rPr>
+          <w:lang w:val="en-US"/>
+        </w:rPr>
+      </w:pPr>
     </w:p>
     <w:sectPr>
       <w:headerReference w:type="even" r:id="rId7"/>
@@ -4006,7 +4272,7 @@
         <w:rFonts w:ascii="Wingdings" w:hAnsi="Wingdings" w:hint="default"/>
       </w:rPr>
     </w:lvl>
-    <w:lvl w:ilvl="3" w:tplc="04090001" w:tentative="1">
+    <w:lvl w:ilvl="3" w:tplc="04090001">
       <w:start w:val="1"/>
       <w:numFmt w:val="bullet"/>
       <w:lvlText w:val=""/>

</xml_diff>

<commit_message>
JJ.MedsUseInfographic:  Some WinForms layer boiler-plating. Map some positioning of VectorGraphics' main element to new ViewModel properties mapped from entities. Notes changes.
</commit_message>
<xml_diff>
--- a/Meds Use Infographic Notes 2020-08.docx
+++ b/Meds Use Infographic Notes 2020-08.docx
@@ -868,14 +868,82 @@
           <w:color w:val="92D050"/>
           <w:lang w:val="en-US"/>
         </w:rPr>
-        <w:t>.</w:t>
+        <w:t xml:space="preserve"> </w:t>
       </w:r>
       <w:r>
         <w:rPr>
           <w:color w:val="92D050"/>
           <w:lang w:val="en-US"/>
         </w:rPr>
-        <w:t>] Fine-tuning Visual Studio settings</w:t>
+        <w:t xml:space="preserve">] </w:t>
+      </w:r>
+      <w:r>
+        <w:rPr>
+          <w:color w:val="92D050"/>
+          <w:lang w:val="en-US"/>
+        </w:rPr>
+        <w:t xml:space="preserve">.. </w:t>
+      </w:r>
+      <w:r>
+        <w:rPr>
+          <w:color w:val="92D050"/>
+          <w:lang w:val="en-US"/>
+        </w:rPr>
+        <w:t>Fine-tuning Visual Studio settings</w:t>
+      </w:r>
+    </w:p>
+    <w:p>
+      <w:pPr>
+        <w:numPr>
+          <w:ilvl w:val="0"/>
+          <w:numId w:val="25"/>
+        </w:numPr>
+        <w:rPr>
+          <w:color w:val="FFC000"/>
+          <w:lang w:val="en-US"/>
+        </w:rPr>
+      </w:pPr>
+      <w:r>
+        <w:rPr>
+          <w:color w:val="FFC000"/>
+          <w:lang w:val="en-US"/>
+        </w:rPr>
+        <w:t xml:space="preserve"> </w:t>
+      </w:r>
+      <w:r>
+        <w:rPr>
+          <w:color w:val="FFC000"/>
+          <w:lang w:val="en-US"/>
+        </w:rPr>
+        <w:t>[ ] Software architecture</w:t>
+      </w:r>
+      <w:r>
+        <w:rPr>
+          <w:color w:val="FFC000"/>
+          <w:lang w:val="en-US"/>
+        </w:rPr>
+        <w:t xml:space="preserve"> </w:t>
+      </w:r>
+      <w:r>
+        <w:rPr>
+          <w:color w:val="FFC000"/>
+          <w:lang w:val="en-US"/>
+        </w:rPr>
+        <w:t>(</w:t>
+      </w:r>
+      <w:r>
+        <w:rPr>
+          <w:color w:val="FFC000"/>
+          <w:lang w:val="en-US"/>
+        </w:rPr>
+        <w:t>optionals</w:t>
+      </w:r>
+      <w:r>
+        <w:rPr>
+          <w:color w:val="FFC000"/>
+          <w:lang w:val="en-US"/>
+        </w:rPr>
+        <w:t>)</w:t>
       </w:r>
     </w:p>
     <w:p>
@@ -885,16 +953,474 @@
           <w:numId w:val="25"/>
         </w:numPr>
         <w:rPr>
+          <w:color w:val="92D050"/>
+          <w:lang w:val="en-US"/>
+        </w:rPr>
+      </w:pPr>
+      <w:r>
+        <w:rPr>
+          <w:color w:val="92D050"/>
+          <w:lang w:val="en-US"/>
+        </w:rPr>
+        <w:t>[</w:t>
+      </w:r>
+      <w:r>
+        <w:rPr>
+          <w:color w:val="92D050"/>
+          <w:lang w:val="en-US"/>
+        </w:rPr>
+        <w:t xml:space="preserve"> </w:t>
+      </w:r>
+      <w:r>
+        <w:rPr>
+          <w:color w:val="92D050"/>
+          <w:lang w:val="en-US"/>
+        </w:rPr>
+        <w:t xml:space="preserve">] </w:t>
+      </w:r>
+      <w:r>
+        <w:rPr>
+          <w:color w:val="92D050"/>
+          <w:lang w:val="en-US"/>
+        </w:rPr>
+        <w:t xml:space="preserve">.. </w:t>
+      </w:r>
+      <w:r>
+        <w:rPr>
+          <w:color w:val="92D050"/>
+          <w:lang w:val="en-US"/>
+        </w:rPr>
+        <w:t>Processing ReSharper warnings</w:t>
+      </w:r>
+    </w:p>
+    <w:p>
+      <w:pPr>
+        <w:numPr>
+          <w:ilvl w:val="1"/>
+          <w:numId w:val="25"/>
+        </w:numPr>
+        <w:rPr>
+          <w:color w:val="92D050"/>
+          <w:lang w:val="en-US"/>
+        </w:rPr>
+      </w:pPr>
+      <w:r>
+        <w:rPr>
+          <w:color w:val="92D050"/>
+          <w:lang w:val="en-US"/>
+        </w:rPr>
+        <w:t>[</w:t>
+      </w:r>
+      <w:r>
+        <w:rPr>
+          <w:color w:val="92D050"/>
+          <w:lang w:val="en-US"/>
+        </w:rPr>
+        <w:t xml:space="preserve"> </w:t>
+      </w:r>
+      <w:r>
+        <w:rPr>
+          <w:color w:val="92D050"/>
+          <w:lang w:val="en-US"/>
+        </w:rPr>
+        <w:t xml:space="preserve">] </w:t>
+      </w:r>
+      <w:r>
+        <w:rPr>
+          <w:color w:val="92D050"/>
+          <w:lang w:val="en-US"/>
+        </w:rPr>
+        <w:t xml:space="preserve">.. </w:t>
+      </w:r>
+      <w:r>
+        <w:rPr>
+          <w:color w:val="92D050"/>
+          <w:lang w:val="en-US"/>
+        </w:rPr>
+        <w:t>Setting up folder subdivision</w:t>
+      </w:r>
+      <w:r>
+        <w:rPr>
+          <w:color w:val="92D050"/>
+          <w:lang w:val="en-US"/>
+        </w:rPr>
+        <w:t xml:space="preserve"> / code structure</w:t>
+      </w:r>
+    </w:p>
+    <w:p>
+      <w:pPr>
+        <w:numPr>
+          <w:ilvl w:val="1"/>
+          <w:numId w:val="25"/>
+        </w:numPr>
+        <w:rPr>
+          <w:color w:val="92D050"/>
+          <w:lang w:val="en-US"/>
+        </w:rPr>
+      </w:pPr>
+      <w:r>
+        <w:rPr>
+          <w:color w:val="92D050"/>
+          <w:lang w:val="en-US"/>
+        </w:rPr>
+        <w:t>[</w:t>
+      </w:r>
+      <w:r>
+        <w:rPr>
+          <w:color w:val="92D050"/>
+          <w:lang w:val="en-US"/>
+        </w:rPr>
+        <w:t xml:space="preserve"> </w:t>
+      </w:r>
+      <w:r>
+        <w:rPr>
+          <w:color w:val="92D050"/>
+          <w:lang w:val="en-US"/>
+        </w:rPr>
+        <w:t xml:space="preserve">] </w:t>
+      </w:r>
+      <w:r>
+        <w:rPr>
+          <w:color w:val="92D050"/>
+          <w:lang w:val="en-US"/>
+        </w:rPr>
+        <w:t xml:space="preserve">.. </w:t>
+      </w:r>
+      <w:r>
+        <w:rPr>
+          <w:color w:val="92D050"/>
+          <w:lang w:val="en-US"/>
+        </w:rPr>
+        <w:t>Setting up automated build</w:t>
+      </w:r>
+    </w:p>
+    <w:p>
+      <w:pPr>
+        <w:numPr>
+          <w:ilvl w:val="2"/>
+          <w:numId w:val="25"/>
+        </w:numPr>
+        <w:rPr>
+          <w:color w:val="BFBFBF"/>
+          <w:lang w:val="en-US"/>
+        </w:rPr>
+      </w:pPr>
+      <w:r>
+        <w:rPr>
+          <w:color w:val="BFBFBF"/>
+          <w:lang w:val="en-US"/>
+        </w:rPr>
+        <w:t>[x] master/develop branch and build separation.</w:t>
+      </w:r>
+    </w:p>
+    <w:p>
+      <w:pPr>
+        <w:numPr>
+          <w:ilvl w:val="2"/>
+          <w:numId w:val="25"/>
+        </w:numPr>
+        <w:rPr>
+          <w:color w:val="92D050"/>
+          <w:lang w:val="en-US"/>
+        </w:rPr>
+      </w:pPr>
+      <w:r>
+        <w:rPr>
+          <w:color w:val="92D050"/>
+          <w:lang w:val="en-US"/>
+        </w:rPr>
+        <w:t>[ ] ..</w:t>
+      </w:r>
+      <w:r>
+        <w:rPr>
+          <w:color w:val="92D050"/>
+          <w:lang w:val="en-US"/>
+        </w:rPr>
+        <w:t>JJ.Framework is not in the right folder</w:t>
+      </w:r>
+    </w:p>
+    <w:p>
+      <w:pPr>
+        <w:numPr>
+          <w:ilvl w:val="2"/>
+          <w:numId w:val="25"/>
+        </w:numPr>
+        <w:rPr>
+          <w:color w:val="BFBFBF"/>
+          <w:lang w:val="en-US"/>
+        </w:rPr>
+      </w:pPr>
+      <w:r>
+        <w:rPr>
+          <w:color w:val="BFBFBF"/>
+          <w:lang w:val="en-US"/>
+        </w:rPr>
+        <w:t>[x] / Changing it to "..\JJs Software\JJ.Framework" may work for all the builds? &gt; Did not do.</w:t>
+      </w:r>
+    </w:p>
+    <w:p>
+      <w:pPr>
+        <w:numPr>
+          <w:ilvl w:val="2"/>
+          <w:numId w:val="25"/>
+        </w:numPr>
+        <w:rPr>
+          <w:color w:val="BFBFBF"/>
+          <w:lang w:val="en-US"/>
+        </w:rPr>
+      </w:pPr>
+      <w:r>
+        <w:rPr>
+          <w:color w:val="BFBFBF"/>
+          <w:lang w:val="en-US"/>
+        </w:rPr>
+        <w:t xml:space="preserve">[x] / The folder JJs Software might not exist in the build engine? </w:t>
+      </w:r>
+      <w:r>
+        <w:rPr>
+          <w:color w:val="BFBFBF"/>
+          <w:lang w:val="en-US"/>
+        </w:rPr>
+        <w:t xml:space="preserve">&gt; </w:t>
+      </w:r>
+      <w:r>
+        <w:rPr>
+          <w:color w:val="BFBFBF"/>
+          <w:lang w:val="en-US"/>
+        </w:rPr>
+        <w:t>Did not do.</w:t>
+      </w:r>
+    </w:p>
+    <w:p>
+      <w:pPr>
+        <w:numPr>
+          <w:ilvl w:val="2"/>
+          <w:numId w:val="25"/>
+        </w:numPr>
+        <w:rPr>
+          <w:color w:val="BFBFBF"/>
+          <w:lang w:val="en-US"/>
+        </w:rPr>
+      </w:pPr>
+      <w:r>
+        <w:rPr>
+          <w:color w:val="BFBFBF"/>
+          <w:lang w:val="en-US"/>
+        </w:rPr>
+        <w:t xml:space="preserve">[x] / Alternative: Making a second local clone of JJ.Framework? </w:t>
+      </w:r>
+      <w:r>
+        <w:rPr>
+          <w:color w:val="BFBFBF"/>
+          <w:lang w:val="en-US"/>
+        </w:rPr>
+        <w:t>&gt; D</w:t>
+      </w:r>
+      <w:r>
+        <w:rPr>
+          <w:color w:val="BFBFBF"/>
+          <w:lang w:val="en-US"/>
+        </w:rPr>
+        <w:t>id</w:t>
+      </w:r>
+      <w:r>
+        <w:rPr>
+          <w:color w:val="BFBFBF"/>
+          <w:lang w:val="en-US"/>
+        </w:rPr>
+        <w:t xml:space="preserve"> not do.</w:t>
+      </w:r>
+    </w:p>
+    <w:p>
+      <w:pPr>
+        <w:numPr>
+          <w:ilvl w:val="2"/>
+          <w:numId w:val="25"/>
+        </w:numPr>
+        <w:rPr>
+          <w:lang w:val="en-US"/>
+        </w:rPr>
+      </w:pPr>
+      <w:r>
+        <w:rPr>
+          <w:lang w:val="en-US"/>
+        </w:rPr>
+        <w:t xml:space="preserve">[ ] </w:t>
+      </w:r>
+      <w:r>
+        <w:rPr>
+          <w:lang w:val="en-US"/>
+        </w:rPr>
+        <w:t>Alternative: Move contents of JJs Software Small folder to the JJs Software folder?</w:t>
+      </w:r>
+    </w:p>
+    <w:p>
+      <w:pPr>
+        <w:numPr>
+          <w:ilvl w:val="1"/>
+          <w:numId w:val="25"/>
+        </w:numPr>
+        <w:rPr>
           <w:color w:val="FFC000"/>
           <w:lang w:val="en-US"/>
         </w:rPr>
       </w:pPr>
+      <w:bookmarkStart w:id="4" w:name="_GoBack"/>
+      <w:bookmarkEnd w:id="4"/>
       <w:r>
         <w:rPr>
           <w:color w:val="FFC000"/>
           <w:lang w:val="en-US"/>
         </w:rPr>
-        <w:t>[ ] Setting up automated build?</w:t>
+        <w:t>[ ] NuGet packaging JJ.Framework.VectorGraphics?</w:t>
+      </w:r>
+    </w:p>
+    <w:p>
+      <w:pPr>
+        <w:numPr>
+          <w:ilvl w:val="1"/>
+          <w:numId w:val="25"/>
+        </w:numPr>
+        <w:rPr>
+          <w:color w:val="FFC000"/>
+          <w:lang w:val="en-US"/>
+        </w:rPr>
+      </w:pPr>
+      <w:r>
+        <w:rPr>
+          <w:color w:val="FFC000"/>
+          <w:lang w:val="en-US"/>
+        </w:rPr>
+        <w:t>[ ] NuGet packaging JJ.Framework.WinForms?</w:t>
+      </w:r>
+    </w:p>
+    <w:p>
+      <w:pPr>
+        <w:numPr>
+          <w:ilvl w:val="1"/>
+          <w:numId w:val="25"/>
+        </w:numPr>
+        <w:rPr>
+          <w:color w:val="FFC000"/>
+          <w:lang w:val="en-US"/>
+        </w:rPr>
+      </w:pPr>
+      <w:r>
+        <w:rPr>
+          <w:color w:val="FFC000"/>
+          <w:lang w:val="en-US"/>
+        </w:rPr>
+        <w:t>[ ] Try using .NET Standard?</w:t>
+      </w:r>
+    </w:p>
+    <w:p>
+      <w:pPr>
+        <w:numPr>
+          <w:ilvl w:val="1"/>
+          <w:numId w:val="25"/>
+        </w:numPr>
+        <w:rPr>
+          <w:color w:val="FFC000"/>
+          <w:lang w:val="en-US"/>
+        </w:rPr>
+      </w:pPr>
+      <w:r>
+        <w:rPr>
+          <w:color w:val="FFC000"/>
+          <w:lang w:val="en-US"/>
+        </w:rPr>
+        <w:t>[ ] Sharing on LinkedIn?</w:t>
+      </w:r>
+    </w:p>
+    <w:p>
+      <w:pPr>
+        <w:numPr>
+          <w:ilvl w:val="1"/>
+          <w:numId w:val="25"/>
+        </w:numPr>
+        <w:rPr>
+          <w:color w:val="FFC000"/>
+          <w:lang w:val="en-US"/>
+        </w:rPr>
+      </w:pPr>
+      <w:r>
+        <w:rPr>
+          <w:color w:val="FFC000"/>
+          <w:lang w:val="en-US"/>
+        </w:rPr>
+        <w:t>[ ] Sharing on Facebook?</w:t>
+      </w:r>
+    </w:p>
+    <w:p>
+      <w:pPr>
+        <w:numPr>
+          <w:ilvl w:val="1"/>
+          <w:numId w:val="25"/>
+        </w:numPr>
+        <w:rPr>
+          <w:color w:val="FFC000"/>
+          <w:lang w:val="en-US"/>
+        </w:rPr>
+      </w:pPr>
+      <w:r>
+        <w:rPr>
+          <w:color w:val="FFC000"/>
+          <w:lang w:val="en-US"/>
+        </w:rPr>
+        <w:t xml:space="preserve">[ ] </w:t>
+      </w:r>
+      <w:r>
+        <w:rPr>
+          <w:color w:val="FFC000"/>
+          <w:lang w:val="en-US"/>
+        </w:rPr>
+        <w:t xml:space="preserve">JJ.Framework </w:t>
+      </w:r>
+      <w:r>
+        <w:rPr>
+          <w:color w:val="FFC000"/>
+          <w:lang w:val="en-US"/>
+        </w:rPr>
+        <w:t>issues</w:t>
+      </w:r>
+      <w:r>
+        <w:rPr>
+          <w:color w:val="FFC000"/>
+          <w:lang w:val="en-US"/>
+        </w:rPr>
+        <w:t xml:space="preserve"> (see </w:t>
+      </w:r>
+      <w:r>
+        <w:rPr>
+          <w:i/>
+          <w:iCs/>
+          <w:color w:val="FFC000"/>
+          <w:lang w:val="en-US"/>
+        </w:rPr>
+        <w:t>Details</w:t>
+      </w:r>
+      <w:r>
+        <w:rPr>
+          <w:i/>
+          <w:iCs/>
+          <w:color w:val="FFC000"/>
+          <w:lang w:val="en-US"/>
+        </w:rPr>
+        <w:t xml:space="preserve"> </w:t>
+      </w:r>
+      <w:r>
+        <w:rPr>
+          <w:color w:val="FFC000"/>
+          <w:lang w:val="en-US"/>
+        </w:rPr>
+        <w:t>below</w:t>
+      </w:r>
+      <w:r>
+        <w:rPr>
+          <w:color w:val="FFC000"/>
+          <w:lang w:val="en-US"/>
+        </w:rPr>
+        <w:t>)</w:t>
       </w:r>
     </w:p>
     <w:p>
@@ -904,44 +1430,14 @@
           <w:numId w:val="25"/>
         </w:numPr>
         <w:rPr>
-          <w:color w:val="FFC000"/>
-          <w:lang w:val="en-US"/>
-        </w:rPr>
-      </w:pPr>
-      <w:r>
-        <w:rPr>
-          <w:color w:val="FFC000"/>
-          <w:lang w:val="en-US"/>
-        </w:rPr>
-        <w:t>[ ] Software architecture</w:t>
-      </w:r>
-      <w:r>
-        <w:rPr>
-          <w:color w:val="FFC000"/>
-          <w:lang w:val="en-US"/>
-        </w:rPr>
-        <w:t xml:space="preserve"> </w:t>
-      </w:r>
-      <w:r>
-        <w:rPr>
-          <w:color w:val="FFC000"/>
-          <w:lang w:val="en-US"/>
-        </w:rPr>
-        <w:t>(</w:t>
-      </w:r>
-      <w:r>
-        <w:rPr>
-          <w:color w:val="FFC000"/>
-          <w:lang w:val="en-US"/>
-        </w:rPr>
-        <w:t>optionals</w:t>
-      </w:r>
-      <w:r>
-        <w:rPr>
-          <w:color w:val="FFC000"/>
-          <w:lang w:val="en-US"/>
-        </w:rPr>
-        <w:t>)</w:t>
+          <w:lang w:val="en-US"/>
+        </w:rPr>
+      </w:pPr>
+      <w:r>
+        <w:rPr>
+          <w:lang w:val="en-US"/>
+        </w:rPr>
+        <w:t>[ ] Programming</w:t>
       </w:r>
     </w:p>
     <w:p>
@@ -951,16 +1447,30 @@
           <w:numId w:val="25"/>
         </w:numPr>
         <w:rPr>
-          <w:color w:val="92D050"/>
-          <w:lang w:val="en-US"/>
-        </w:rPr>
-      </w:pPr>
-      <w:r>
-        <w:rPr>
-          <w:color w:val="92D050"/>
-          <w:lang w:val="en-US"/>
-        </w:rPr>
-        <w:t>[.] Processing ReSharper warnings</w:t>
+          <w:color w:val="BFBFBF"/>
+          <w:lang w:val="en-US"/>
+        </w:rPr>
+      </w:pPr>
+      <w:r>
+        <w:rPr>
+          <w:color w:val="BFBFBF"/>
+          <w:lang w:val="en-US"/>
+        </w:rPr>
+        <w:t>[</w:t>
+      </w:r>
+      <w:r>
+        <w:rPr>
+          <w:color w:val="BFBFBF"/>
+          <w:lang w:val="en-US"/>
+        </w:rPr>
+        <w:t>x</w:t>
+      </w:r>
+      <w:r>
+        <w:rPr>
+          <w:color w:val="BFBFBF"/>
+          <w:lang w:val="en-US"/>
+        </w:rPr>
+        <w:t>] Code boiler plating</w:t>
       </w:r>
     </w:p>
     <w:p>
@@ -970,16 +1480,30 @@
           <w:numId w:val="25"/>
         </w:numPr>
         <w:rPr>
-          <w:color w:val="FFC000"/>
-          <w:lang w:val="en-US"/>
-        </w:rPr>
-      </w:pPr>
-      <w:r>
-        <w:rPr>
-          <w:color w:val="FFC000"/>
-          <w:lang w:val="en-US"/>
-        </w:rPr>
-        <w:t>[ ] NuGet packaging JJ.Framework.VectorGraphics?</w:t>
+          <w:color w:val="BFBFBF"/>
+          <w:lang w:val="en-US"/>
+        </w:rPr>
+      </w:pPr>
+      <w:r>
+        <w:rPr>
+          <w:color w:val="BFBFBF"/>
+          <w:lang w:val="en-US"/>
+        </w:rPr>
+        <w:t>[</w:t>
+      </w:r>
+      <w:r>
+        <w:rPr>
+          <w:color w:val="BFBFBF"/>
+          <w:lang w:val="en-US"/>
+        </w:rPr>
+        <w:t>x</w:t>
+      </w:r>
+      <w:r>
+        <w:rPr>
+          <w:color w:val="BFBFBF"/>
+          <w:lang w:val="en-US"/>
+        </w:rPr>
+        <w:t>] Code layering</w:t>
       </w:r>
     </w:p>
     <w:p>
@@ -989,16 +1513,16 @@
           <w:numId w:val="25"/>
         </w:numPr>
         <w:rPr>
-          <w:color w:val="FFC000"/>
-          <w:lang w:val="en-US"/>
-        </w:rPr>
-      </w:pPr>
-      <w:r>
-        <w:rPr>
-          <w:color w:val="FFC000"/>
-          <w:lang w:val="en-US"/>
-        </w:rPr>
-        <w:t>[ ] NuGet packaging JJ.Framework.WinForms?</w:t>
+          <w:color w:val="BFBFBF"/>
+          <w:lang w:val="en-US"/>
+        </w:rPr>
+      </w:pPr>
+      <w:r>
+        <w:rPr>
+          <w:color w:val="BFBFBF"/>
+          <w:lang w:val="en-US"/>
+        </w:rPr>
+        <w:t>[x] Entity model</w:t>
       </w:r>
     </w:p>
     <w:p>
@@ -1008,16 +1532,16 @@
           <w:numId w:val="25"/>
         </w:numPr>
         <w:rPr>
-          <w:color w:val="FFC000"/>
-          <w:lang w:val="en-US"/>
-        </w:rPr>
-      </w:pPr>
-      <w:r>
-        <w:rPr>
-          <w:color w:val="FFC000"/>
-          <w:lang w:val="en-US"/>
-        </w:rPr>
-        <w:t>[ ] Try using .NET Standard?</w:t>
+          <w:color w:val="BFBFBF"/>
+          <w:lang w:val="en-US"/>
+        </w:rPr>
+      </w:pPr>
+      <w:r>
+        <w:rPr>
+          <w:color w:val="BFBFBF"/>
+          <w:lang w:val="en-US"/>
+        </w:rPr>
+        <w:t>[x] Repository (in-memory data)</w:t>
       </w:r>
     </w:p>
     <w:p>
@@ -1027,37 +1551,30 @@
           <w:numId w:val="25"/>
         </w:numPr>
         <w:rPr>
-          <w:color w:val="92D050"/>
-          <w:lang w:val="en-US"/>
-        </w:rPr>
-      </w:pPr>
-      <w:r>
-        <w:rPr>
-          <w:color w:val="92D050"/>
-          <w:lang w:val="en-US"/>
-        </w:rPr>
-        <w:t>[</w:t>
-      </w:r>
-      <w:r>
-        <w:rPr>
-          <w:color w:val="92D050"/>
-          <w:lang w:val="en-US"/>
-        </w:rPr>
-        <w:t>.</w:t>
-      </w:r>
-      <w:r>
-        <w:rPr>
-          <w:color w:val="92D050"/>
-          <w:lang w:val="en-US"/>
-        </w:rPr>
-        <w:t>] Setting up folder subdivision</w:t>
-      </w:r>
-      <w:r>
-        <w:rPr>
-          <w:color w:val="92D050"/>
-          <w:lang w:val="en-US"/>
-        </w:rPr>
-        <w:t xml:space="preserve"> / code structure</w:t>
+          <w:color w:val="BFBFBF"/>
+          <w:lang w:val="en-US"/>
+        </w:rPr>
+      </w:pPr>
+      <w:r>
+        <w:rPr>
+          <w:color w:val="BFBFBF"/>
+          <w:lang w:val="en-US"/>
+        </w:rPr>
+        <w:t>[x] View</w:t>
+      </w:r>
+      <w:r>
+        <w:rPr>
+          <w:color w:val="BFBFBF"/>
+          <w:lang w:val="en-US"/>
+        </w:rPr>
+        <w:t xml:space="preserve"> m</w:t>
+      </w:r>
+      <w:r>
+        <w:rPr>
+          <w:color w:val="BFBFBF"/>
+          <w:lang w:val="en-US"/>
+        </w:rPr>
+        <w:t>odels</w:t>
       </w:r>
     </w:p>
     <w:p>
@@ -1067,16 +1584,16 @@
           <w:numId w:val="25"/>
         </w:numPr>
         <w:rPr>
-          <w:color w:val="FFC000"/>
-          <w:lang w:val="en-US"/>
-        </w:rPr>
-      </w:pPr>
-      <w:r>
-        <w:rPr>
-          <w:color w:val="FFC000"/>
-          <w:lang w:val="en-US"/>
-        </w:rPr>
-        <w:t>[ ] Sharing on LinkedIn?</w:t>
+          <w:color w:val="BFBFBF"/>
+          <w:lang w:val="en-US"/>
+        </w:rPr>
+      </w:pPr>
+      <w:r>
+        <w:rPr>
+          <w:color w:val="BFBFBF"/>
+          <w:lang w:val="en-US"/>
+        </w:rPr>
+        <w:t>[x] Presenter</w:t>
       </w:r>
     </w:p>
     <w:p>
@@ -1086,16 +1603,16 @@
           <w:numId w:val="25"/>
         </w:numPr>
         <w:rPr>
-          <w:color w:val="FFC000"/>
-          <w:lang w:val="en-US"/>
-        </w:rPr>
-      </w:pPr>
-      <w:r>
-        <w:rPr>
-          <w:color w:val="FFC000"/>
-          <w:lang w:val="en-US"/>
-        </w:rPr>
-        <w:t>[ ] Sharing on Facebook?</w:t>
+          <w:color w:val="BFBFBF"/>
+          <w:lang w:val="en-US"/>
+        </w:rPr>
+      </w:pPr>
+      <w:r>
+        <w:rPr>
+          <w:color w:val="BFBFBF"/>
+          <w:lang w:val="en-US"/>
+        </w:rPr>
+        <w:t>[x] Entity to view model mapping</w:t>
       </w:r>
     </w:p>
     <w:p>
@@ -1105,6 +1622,245 @@
           <w:numId w:val="25"/>
         </w:numPr>
         <w:rPr>
+          <w:color w:val="92D050"/>
+          <w:lang w:val="en-US"/>
+        </w:rPr>
+      </w:pPr>
+      <w:r>
+        <w:rPr>
+          <w:color w:val="92D050"/>
+          <w:lang w:val="en-US"/>
+        </w:rPr>
+        <w:t>[</w:t>
+      </w:r>
+      <w:r>
+        <w:rPr>
+          <w:color w:val="92D050"/>
+          <w:lang w:val="en-US"/>
+        </w:rPr>
+        <w:t xml:space="preserve"> </w:t>
+      </w:r>
+      <w:r>
+        <w:rPr>
+          <w:color w:val="92D050"/>
+          <w:lang w:val="en-US"/>
+        </w:rPr>
+        <w:t xml:space="preserve">] </w:t>
+      </w:r>
+      <w:r>
+        <w:rPr>
+          <w:color w:val="92D050"/>
+          <w:lang w:val="en-US"/>
+        </w:rPr>
+        <w:t xml:space="preserve">.. </w:t>
+      </w:r>
+      <w:r>
+        <w:rPr>
+          <w:color w:val="92D050"/>
+          <w:lang w:val="en-US"/>
+        </w:rPr>
+        <w:t>Vector graphics elements</w:t>
+      </w:r>
+    </w:p>
+    <w:p>
+      <w:pPr>
+        <w:numPr>
+          <w:ilvl w:val="1"/>
+          <w:numId w:val="25"/>
+        </w:numPr>
+        <w:rPr>
+          <w:color w:val="92D050"/>
+          <w:lang w:val="en-US"/>
+        </w:rPr>
+      </w:pPr>
+      <w:r>
+        <w:rPr>
+          <w:color w:val="92D050"/>
+          <w:lang w:val="en-US"/>
+        </w:rPr>
+        <w:t>[</w:t>
+      </w:r>
+      <w:r>
+        <w:rPr>
+          <w:color w:val="92D050"/>
+          <w:lang w:val="en-US"/>
+        </w:rPr>
+        <w:t xml:space="preserve"> </w:t>
+      </w:r>
+      <w:r>
+        <w:rPr>
+          <w:color w:val="92D050"/>
+          <w:lang w:val="en-US"/>
+        </w:rPr>
+        <w:t xml:space="preserve">] </w:t>
+      </w:r>
+      <w:r>
+        <w:rPr>
+          <w:color w:val="92D050"/>
+          <w:lang w:val="en-US"/>
+        </w:rPr>
+        <w:t xml:space="preserve">.. </w:t>
+      </w:r>
+      <w:r>
+        <w:rPr>
+          <w:color w:val="92D050"/>
+          <w:lang w:val="en-US"/>
+        </w:rPr>
+        <w:t>View model to vector graphics mapping</w:t>
+      </w:r>
+    </w:p>
+    <w:p>
+      <w:pPr>
+        <w:numPr>
+          <w:ilvl w:val="1"/>
+          <w:numId w:val="25"/>
+        </w:numPr>
+        <w:rPr>
+          <w:color w:val="92D050"/>
+          <w:lang w:val="en-US"/>
+        </w:rPr>
+      </w:pPr>
+      <w:r>
+        <w:rPr>
+          <w:color w:val="92D050"/>
+          <w:lang w:val="en-US"/>
+        </w:rPr>
+        <w:t>[</w:t>
+      </w:r>
+      <w:r>
+        <w:rPr>
+          <w:color w:val="92D050"/>
+          <w:lang w:val="en-US"/>
+        </w:rPr>
+        <w:t xml:space="preserve"> </w:t>
+      </w:r>
+      <w:r>
+        <w:rPr>
+          <w:color w:val="92D050"/>
+          <w:lang w:val="en-US"/>
+        </w:rPr>
+        <w:t xml:space="preserve">] </w:t>
+      </w:r>
+      <w:r>
+        <w:rPr>
+          <w:color w:val="92D050"/>
+          <w:lang w:val="en-US"/>
+        </w:rPr>
+        <w:t xml:space="preserve">.. </w:t>
+      </w:r>
+      <w:r>
+        <w:rPr>
+          <w:color w:val="92D050"/>
+          <w:lang w:val="en-US"/>
+        </w:rPr>
+        <w:t>WinForms wrapper</w:t>
+      </w:r>
+    </w:p>
+    <w:p>
+      <w:pPr>
+        <w:numPr>
+          <w:ilvl w:val="1"/>
+          <w:numId w:val="25"/>
+        </w:numPr>
+        <w:rPr>
+          <w:lang w:val="en-US"/>
+        </w:rPr>
+      </w:pPr>
+      <w:r>
+        <w:rPr>
+          <w:lang w:val="en-US"/>
+        </w:rPr>
+        <w:t>[ ] Vector graphics styling</w:t>
+      </w:r>
+    </w:p>
+    <w:p>
+      <w:pPr>
+        <w:numPr>
+          <w:ilvl w:val="1"/>
+          <w:numId w:val="25"/>
+        </w:numPr>
+        <w:rPr>
+          <w:color w:val="92D050"/>
+          <w:lang w:val="en-US"/>
+        </w:rPr>
+      </w:pPr>
+      <w:r>
+        <w:rPr>
+          <w:color w:val="92D050"/>
+          <w:lang w:val="en-US"/>
+        </w:rPr>
+        <w:t>[</w:t>
+      </w:r>
+      <w:r>
+        <w:rPr>
+          <w:color w:val="92D050"/>
+          <w:lang w:val="en-US"/>
+        </w:rPr>
+        <w:t xml:space="preserve"> </w:t>
+      </w:r>
+      <w:r>
+        <w:rPr>
+          <w:color w:val="92D050"/>
+          <w:lang w:val="en-US"/>
+        </w:rPr>
+        <w:t xml:space="preserve">] </w:t>
+      </w:r>
+      <w:r>
+        <w:rPr>
+          <w:color w:val="92D050"/>
+          <w:lang w:val="en-US"/>
+        </w:rPr>
+        <w:t xml:space="preserve">.. </w:t>
+      </w:r>
+      <w:r>
+        <w:rPr>
+          <w:color w:val="92D050"/>
+          <w:lang w:val="en-US"/>
+        </w:rPr>
+        <w:t>Pill circles</w:t>
+      </w:r>
+    </w:p>
+    <w:p>
+      <w:pPr>
+        <w:numPr>
+          <w:ilvl w:val="1"/>
+          <w:numId w:val="25"/>
+        </w:numPr>
+        <w:rPr>
+          <w:lang w:val="en-US"/>
+        </w:rPr>
+      </w:pPr>
+      <w:r>
+        <w:rPr>
+          <w:lang w:val="en-US"/>
+        </w:rPr>
+        <w:t>[ ] Total a day curve</w:t>
+      </w:r>
+    </w:p>
+    <w:p>
+      <w:pPr>
+        <w:numPr>
+          <w:ilvl w:val="1"/>
+          <w:numId w:val="25"/>
+        </w:numPr>
+        <w:rPr>
+          <w:lang w:val="en-US"/>
+        </w:rPr>
+      </w:pPr>
+      <w:r>
+        <w:rPr>
+          <w:lang w:val="en-US"/>
+        </w:rPr>
+        <w:t>[ ] Trace paths</w:t>
+      </w:r>
+    </w:p>
+    <w:p>
+      <w:pPr>
+        <w:numPr>
+          <w:ilvl w:val="1"/>
+          <w:numId w:val="25"/>
+        </w:numPr>
+        <w:rPr>
           <w:color w:val="FFC000"/>
           <w:lang w:val="en-US"/>
         </w:rPr>
@@ -1114,44 +1870,120 @@
           <w:color w:val="FFC000"/>
           <w:lang w:val="en-US"/>
         </w:rPr>
+        <w:t>[ ]</w:t>
+      </w:r>
+      <w:r>
+        <w:rPr>
+          <w:color w:val="FFC000"/>
+          <w:lang w:val="en-US"/>
+        </w:rPr>
+        <w:t xml:space="preserve"> JJ.MedsUseInfographic.Data.SpecialFormat</w:t>
+      </w:r>
+      <w:r>
+        <w:rPr>
+          <w:color w:val="FFC000"/>
+          <w:lang w:val="en-US"/>
+        </w:rPr>
+        <w:t xml:space="preserve"> or .FromNotes</w:t>
+      </w:r>
+      <w:r>
+        <w:rPr>
+          <w:color w:val="FFC000"/>
+          <w:lang w:val="en-US"/>
+        </w:rPr>
+        <w:t>:</w:t>
+      </w:r>
+      <w:r>
+        <w:rPr>
+          <w:color w:val="FFC000"/>
+          <w:lang w:val="en-US"/>
+        </w:rPr>
+        <w:t xml:space="preserve"> Parsing </w:t>
+      </w:r>
+      <w:r>
+        <w:rPr>
+          <w:color w:val="FFC000"/>
+          <w:lang w:val="en-US"/>
+        </w:rPr>
+        <w:t xml:space="preserve">text </w:t>
+      </w:r>
+      <w:r>
+        <w:rPr>
+          <w:color w:val="FFC000"/>
+          <w:lang w:val="en-US"/>
+        </w:rPr>
+        <w:t xml:space="preserve">from </w:t>
+      </w:r>
+      <w:r>
+        <w:rPr>
+          <w:color w:val="FFC000"/>
+          <w:lang w:val="en-US"/>
+        </w:rPr>
+        <w:t>h</w:t>
+      </w:r>
+      <w:r>
+        <w:rPr>
+          <w:color w:val="FFC000"/>
+          <w:lang w:val="en-US"/>
+        </w:rPr>
+        <w:t>ow I type in my meds use in my notes.</w:t>
+      </w:r>
+    </w:p>
+    <w:p>
+      <w:pPr>
+        <w:numPr>
+          <w:ilvl w:val="1"/>
+          <w:numId w:val="25"/>
+        </w:numPr>
+        <w:rPr>
+          <w:lang w:val="en-US"/>
+        </w:rPr>
+      </w:pPr>
+      <w:r>
+        <w:rPr>
+          <w:lang w:val="en-US"/>
+        </w:rPr>
         <w:t xml:space="preserve">[ ] </w:t>
       </w:r>
       <w:r>
         <w:rPr>
-          <w:color w:val="FFC000"/>
-          <w:lang w:val="en-US"/>
-        </w:rPr>
-        <w:t xml:space="preserve">JJ.Framework </w:t>
-      </w:r>
-      <w:r>
-        <w:rPr>
-          <w:color w:val="FFC000"/>
-          <w:lang w:val="en-US"/>
-        </w:rPr>
-        <w:t>issues</w:t>
-      </w:r>
-      <w:r>
-        <w:rPr>
-          <w:color w:val="FFC000"/>
-          <w:lang w:val="en-US"/>
-        </w:rPr>
-        <w:t xml:space="preserve"> (see </w:t>
-      </w:r>
-      <w:r>
-        <w:rPr>
-          <w:i/>
-          <w:iCs/>
-          <w:color w:val="FFC000"/>
           <w:lang w:val="en-US"/>
         </w:rPr>
         <w:t>Details</w:t>
       </w:r>
       <w:r>
         <w:rPr>
-          <w:color w:val="FFC000"/>
-          <w:lang w:val="en-US"/>
-        </w:rPr>
-        <w:t>)</w:t>
+          <w:lang w:val="en-US"/>
+        </w:rPr>
+        <w:t xml:space="preserve"> (see further down)</w:t>
+      </w:r>
+    </w:p>
+    <w:p>
+      <w:pPr>
+        <w:pStyle w:val="Heading2"/>
+        <w:rPr>
+          <w:lang w:val="en-US"/>
+        </w:rPr>
+      </w:pPr>
+      <w:r>
+        <w:rPr>
+          <w:lang w:val="en-US"/>
+        </w:rPr>
+        <w:t>Details</w:t>
+      </w:r>
+    </w:p>
+    <w:p>
+      <w:pPr>
+        <w:pStyle w:val="Heading3"/>
+        <w:rPr>
+          <w:lang w:val="en-US"/>
+        </w:rPr>
+      </w:pPr>
+      <w:r>
+        <w:rPr>
+          <w:lang w:val="en-US"/>
+        </w:rPr>
+        <w:t>2020-08-05 MedsUseInfoGraphic Details</w:t>
       </w:r>
     </w:p>
     <w:p>
@@ -1168,7 +2000,187 @@
         <w:rPr>
           <w:lang w:val="en-US"/>
         </w:rPr>
-        <w:t>[ ] Programming</w:t>
+        <w:t>[ ] Spooky action: Milligrams a pill and size of the vector graphics element might like to be related, but the information seems to get lost after converting it to PillViewModel, even though the numeric relationships still seems to act at a distance between layers.</w:t>
+      </w:r>
+    </w:p>
+    <w:p>
+      <w:pPr>
+        <w:numPr>
+          <w:ilvl w:val="0"/>
+          <w:numId w:val="25"/>
+        </w:numPr>
+        <w:rPr>
+          <w:lang w:val="en-US"/>
+        </w:rPr>
+      </w:pPr>
+      <w:r>
+        <w:rPr>
+          <w:lang w:val="en-US"/>
+        </w:rPr>
+        <w:t xml:space="preserve">[ ] ViewModel variable names might give enough clues about how to draw. In other programs it might be purely conceptual: the data shown on screen. But in this case how it is shown might be important to be </w:t>
+      </w:r>
+      <w:r>
+        <w:rPr>
+          <w:lang w:val="en-US"/>
+        </w:rPr>
+        <w:t xml:space="preserve">better </w:t>
+      </w:r>
+      <w:r>
+        <w:rPr>
+          <w:lang w:val="en-US"/>
+        </w:rPr>
+        <w:t>apparent in</w:t>
+      </w:r>
+      <w:r>
+        <w:rPr>
+          <w:lang w:val="en-US"/>
+        </w:rPr>
+        <w:t xml:space="preserve"> the view model?</w:t>
+      </w:r>
+    </w:p>
+    <w:p>
+      <w:pPr>
+        <w:pStyle w:val="Heading3"/>
+        <w:rPr>
+          <w:lang w:val="en-US"/>
+        </w:rPr>
+      </w:pPr>
+      <w:r>
+        <w:rPr>
+          <w:lang w:val="en-US"/>
+        </w:rPr>
+        <w:t xml:space="preserve">2020-08-05 JJ.Framework </w:t>
+      </w:r>
+      <w:r>
+        <w:rPr>
+          <w:lang w:val="en-US"/>
+        </w:rPr>
+        <w:t>Details</w:t>
+      </w:r>
+    </w:p>
+    <w:p>
+      <w:pPr>
+        <w:numPr>
+          <w:ilvl w:val="0"/>
+          <w:numId w:val="25"/>
+        </w:numPr>
+        <w:rPr>
+          <w:color w:val="BFBFBF"/>
+          <w:lang w:val="en-US"/>
+        </w:rPr>
+      </w:pPr>
+      <w:r>
+        <w:rPr>
+          <w:color w:val="BFBFBF"/>
+          <w:lang w:val="en-US"/>
+        </w:rPr>
+        <w:t>[</w:t>
+      </w:r>
+      <w:r>
+        <w:rPr>
+          <w:color w:val="BFBFBF"/>
+          <w:lang w:val="en-US"/>
+        </w:rPr>
+        <w:t>x</w:t>
+      </w:r>
+      <w:r>
+        <w:rPr>
+          <w:color w:val="BFBFBF"/>
+          <w:lang w:val="en-US"/>
+        </w:rPr>
+        <w:t xml:space="preserve">] </w:t>
+      </w:r>
+      <w:r>
+        <w:rPr>
+          <w:color w:val="BFBFBF"/>
+          <w:lang w:val="en-US"/>
+        </w:rPr>
+        <w:t xml:space="preserve">Gave </w:t>
+      </w:r>
+      <w:r>
+        <w:rPr>
+          <w:color w:val="BFBFBF"/>
+          <w:lang w:val="en-US"/>
+        </w:rPr>
+        <w:t>a VectorGraphics Element.Children a Clear method.</w:t>
+      </w:r>
+    </w:p>
+    <w:p>
+      <w:pPr>
+        <w:numPr>
+          <w:ilvl w:val="0"/>
+          <w:numId w:val="25"/>
+        </w:numPr>
+        <w:rPr>
+          <w:color w:val="FFC000"/>
+          <w:lang w:val="en-US"/>
+        </w:rPr>
+      </w:pPr>
+      <w:r>
+        <w:rPr>
+          <w:color w:val="FFC000"/>
+          <w:lang w:val="en-US"/>
+        </w:rPr>
+        <w:t>[ ] Correcting JJ.Framework bug:</w:t>
+      </w:r>
+    </w:p>
+    <w:p>
+      <w:pPr>
+        <w:numPr>
+          <w:ilvl w:val="0"/>
+          <w:numId w:val="25"/>
+        </w:numPr>
+        <w:rPr>
+          <w:color w:val="FFC000"/>
+          <w:lang w:val="en-US"/>
+        </w:rPr>
+      </w:pPr>
+      <w:r>
+        <w:rPr>
+          <w:color w:val="FFC000"/>
+          <w:lang w:val="en-US"/>
+        </w:rPr>
+        <w:t>JJ.Framework.Collections.CollectionExtensions.</w:t>
+      </w:r>
+      <w:r>
+        <w:rPr>
+          <w:color w:val="FFC000"/>
+          <w:lang w:val="en-US"/>
+        </w:rPr>
+        <w:t>SingleOrDefaultWithClearException</w:t>
+      </w:r>
+      <w:r>
+        <w:rPr>
+          <w:color w:val="FFC000"/>
+          <w:lang w:val="en-US"/>
+        </w:rPr>
+        <w:t xml:space="preserve"> recursive on all paths indicated by ReSharper.</w:t>
+      </w:r>
+    </w:p>
+    <w:p>
+      <w:pPr>
+        <w:numPr>
+          <w:ilvl w:val="0"/>
+          <w:numId w:val="25"/>
+        </w:numPr>
+        <w:rPr>
+          <w:color w:val="FFC000"/>
+          <w:lang w:val="en-US"/>
+        </w:rPr>
+      </w:pPr>
+      <w:r>
+        <w:rPr>
+          <w:color w:val="FFC000"/>
+          <w:lang w:val="en-US"/>
+        </w:rPr>
+        <w:t xml:space="preserve">[ ] </w:t>
+      </w:r>
+      <w:r>
+        <w:rPr>
+          <w:color w:val="FFC000"/>
+          <w:lang w:val="en-US"/>
+        </w:rPr>
+        <w:t>Adding margin in pixels seems non-trivial? Can I make it easier?</w:t>
       </w:r>
     </w:p>
     <w:p>
@@ -1178,30 +2190,63 @@
           <w:numId w:val="25"/>
         </w:numPr>
         <w:rPr>
-          <w:color w:val="BFBFBF"/>
-          <w:lang w:val="en-US"/>
-        </w:rPr>
-      </w:pPr>
-      <w:r>
-        <w:rPr>
-          <w:color w:val="BFBFBF"/>
-          <w:lang w:val="en-US"/>
-        </w:rPr>
-        <w:t>[</w:t>
-      </w:r>
-      <w:r>
-        <w:rPr>
-          <w:color w:val="BFBFBF"/>
-          <w:lang w:val="en-US"/>
-        </w:rPr>
-        <w:t>x</w:t>
-      </w:r>
-      <w:r>
-        <w:rPr>
-          <w:color w:val="BFBFBF"/>
-          <w:lang w:val="en-US"/>
-        </w:rPr>
-        <w:t>] Code boiler plating</w:t>
+          <w:color w:val="FFC000"/>
+          <w:lang w:val="en-US"/>
+        </w:rPr>
+      </w:pPr>
+      <w:r>
+        <w:rPr>
+          <w:color w:val="FFC000"/>
+          <w:lang w:val="en-US"/>
+        </w:rPr>
+        <w:t>ElementPosition.</w:t>
+      </w:r>
+      <w:r>
+        <w:rPr>
+          <w:color w:val="FFC000"/>
+          <w:lang w:val="en-US"/>
+        </w:rPr>
+        <w:t>SetMarginInPixels</w:t>
+      </w:r>
+      <w:r>
+        <w:rPr>
+          <w:color w:val="FFC000"/>
+          <w:lang w:val="en-US"/>
+        </w:rPr>
+        <w:t xml:space="preserve">() based on code from </w:t>
+      </w:r>
+      <w:r>
+        <w:rPr>
+          <w:color w:val="FFC000"/>
+          <w:lang w:val="en-US"/>
+        </w:rPr>
+        <w:t>CurveDetailsViewModelToDiagramConverter</w:t>
+      </w:r>
+      <w:r>
+        <w:rPr>
+          <w:color w:val="FFC000"/>
+          <w:lang w:val="en-US"/>
+        </w:rPr>
+        <w:t xml:space="preserve"> around line 148?</w:t>
+      </w:r>
+    </w:p>
+    <w:p>
+      <w:pPr>
+        <w:numPr>
+          <w:ilvl w:val="0"/>
+          <w:numId w:val="25"/>
+        </w:numPr>
+        <w:rPr>
+          <w:color w:val="BFBFBF"/>
+          <w:lang w:val="en-US"/>
+        </w:rPr>
+      </w:pPr>
+      <w:r>
+        <w:rPr>
+          <w:color w:val="BFBFBF"/>
+          <w:lang w:val="en-US"/>
+        </w:rPr>
+        <w:t>[x] Error placing DiagramControl on Form: cannot load JJ.Framework.VectorGraphics.</w:t>
       </w:r>
     </w:p>
     <w:p>
@@ -1220,21 +2265,7 @@
           <w:color w:val="BFBFBF"/>
           <w:lang w:val="en-US"/>
         </w:rPr>
-        <w:t>[</w:t>
-      </w:r>
-      <w:r>
-        <w:rPr>
-          <w:color w:val="BFBFBF"/>
-          <w:lang w:val="en-US"/>
-        </w:rPr>
-        <w:t>x</w:t>
-      </w:r>
-      <w:r>
-        <w:rPr>
-          <w:color w:val="BFBFBF"/>
-          <w:lang w:val="en-US"/>
-        </w:rPr>
-        <w:t>] Code layering</w:t>
+        <w:t>It says the same in another project: Synthesizer.</w:t>
       </w:r>
     </w:p>
     <w:p>
@@ -1253,7 +2284,7 @@
           <w:color w:val="BFBFBF"/>
           <w:lang w:val="en-US"/>
         </w:rPr>
-        <w:t>[x] Entity model</w:t>
+        <w:t>The JJ.Framework.WinForms.TestForms seems to run fine.</w:t>
       </w:r>
     </w:p>
     <w:p>
@@ -1272,7 +2303,7 @@
           <w:color w:val="BFBFBF"/>
           <w:lang w:val="en-US"/>
         </w:rPr>
-        <w:t>[x] Repository (in-memory data)</w:t>
+        <w:t>A JJ.Framework.WinForms.TestForms Form will also open in de designer.</w:t>
       </w:r>
     </w:p>
     <w:p>
@@ -1291,355 +2322,7 @@
           <w:color w:val="BFBFBF"/>
           <w:lang w:val="en-US"/>
         </w:rPr>
-        <w:t>[x] View</w:t>
-      </w:r>
-      <w:r>
-        <w:rPr>
-          <w:color w:val="BFBFBF"/>
-          <w:lang w:val="en-US"/>
-        </w:rPr>
-        <w:t xml:space="preserve"> m</w:t>
-      </w:r>
-      <w:r>
-        <w:rPr>
-          <w:color w:val="BFBFBF"/>
-          <w:lang w:val="en-US"/>
-        </w:rPr>
-        <w:t>odels</w:t>
-      </w:r>
-    </w:p>
-    <w:p>
-      <w:pPr>
-        <w:numPr>
-          <w:ilvl w:val="1"/>
-          <w:numId w:val="25"/>
-        </w:numPr>
-        <w:rPr>
-          <w:color w:val="BFBFBF"/>
-          <w:lang w:val="en-US"/>
-        </w:rPr>
-      </w:pPr>
-      <w:r>
-        <w:rPr>
-          <w:color w:val="BFBFBF"/>
-          <w:lang w:val="en-US"/>
-        </w:rPr>
-        <w:t>[x] Presenter</w:t>
-      </w:r>
-    </w:p>
-    <w:p>
-      <w:pPr>
-        <w:numPr>
-          <w:ilvl w:val="1"/>
-          <w:numId w:val="25"/>
-        </w:numPr>
-        <w:rPr>
-          <w:color w:val="BFBFBF"/>
-          <w:lang w:val="en-US"/>
-        </w:rPr>
-      </w:pPr>
-      <w:r>
-        <w:rPr>
-          <w:color w:val="BFBFBF"/>
-          <w:lang w:val="en-US"/>
-        </w:rPr>
-        <w:t>[x] Entity to view model mapping</w:t>
-      </w:r>
-    </w:p>
-    <w:p>
-      <w:pPr>
-        <w:numPr>
-          <w:ilvl w:val="1"/>
-          <w:numId w:val="25"/>
-        </w:numPr>
-        <w:rPr>
-          <w:color w:val="92D050"/>
-          <w:lang w:val="en-US"/>
-        </w:rPr>
-      </w:pPr>
-      <w:r>
-        <w:rPr>
-          <w:color w:val="92D050"/>
-          <w:lang w:val="en-US"/>
-        </w:rPr>
-        <w:t>[</w:t>
-      </w:r>
-      <w:r>
-        <w:rPr>
-          <w:color w:val="92D050"/>
-          <w:lang w:val="en-US"/>
-        </w:rPr>
-        <w:t>.</w:t>
-      </w:r>
-      <w:r>
-        <w:rPr>
-          <w:color w:val="92D050"/>
-          <w:lang w:val="en-US"/>
-        </w:rPr>
-        <w:t>] Vector graphics elements</w:t>
-      </w:r>
-    </w:p>
-    <w:p>
-      <w:pPr>
-        <w:numPr>
-          <w:ilvl w:val="1"/>
-          <w:numId w:val="25"/>
-        </w:numPr>
-        <w:rPr>
-          <w:color w:val="92D050"/>
-          <w:lang w:val="en-US"/>
-        </w:rPr>
-      </w:pPr>
-      <w:r>
-        <w:rPr>
-          <w:color w:val="92D050"/>
-          <w:lang w:val="en-US"/>
-        </w:rPr>
-        <w:t>[</w:t>
-      </w:r>
-      <w:r>
-        <w:rPr>
-          <w:color w:val="92D050"/>
-          <w:lang w:val="en-US"/>
-        </w:rPr>
-        <w:t>.</w:t>
-      </w:r>
-      <w:r>
-        <w:rPr>
-          <w:color w:val="92D050"/>
-          <w:lang w:val="en-US"/>
-        </w:rPr>
-        <w:t>] View model to vector graphics mapping</w:t>
-      </w:r>
-    </w:p>
-    <w:p>
-      <w:pPr>
-        <w:numPr>
-          <w:ilvl w:val="1"/>
-          <w:numId w:val="25"/>
-        </w:numPr>
-        <w:rPr>
-          <w:color w:val="92D050"/>
-          <w:lang w:val="en-US"/>
-        </w:rPr>
-      </w:pPr>
-      <w:r>
-        <w:rPr>
-          <w:color w:val="92D050"/>
-          <w:lang w:val="en-US"/>
-        </w:rPr>
-        <w:t>[.</w:t>
-      </w:r>
-      <w:bookmarkStart w:id="4" w:name="_GoBack"/>
-      <w:bookmarkEnd w:id="4"/>
-      <w:r>
-        <w:rPr>
-          <w:color w:val="92D050"/>
-          <w:lang w:val="en-US"/>
-        </w:rPr>
-        <w:t>] WinForms wrapper</w:t>
-      </w:r>
-    </w:p>
-    <w:p>
-      <w:pPr>
-        <w:numPr>
-          <w:ilvl w:val="1"/>
-          <w:numId w:val="25"/>
-        </w:numPr>
-        <w:rPr>
-          <w:lang w:val="en-US"/>
-        </w:rPr>
-      </w:pPr>
-      <w:r>
-        <w:rPr>
-          <w:lang w:val="en-US"/>
-        </w:rPr>
-        <w:t>[ ] Vector graphics styling</w:t>
-      </w:r>
-    </w:p>
-    <w:p>
-      <w:pPr>
-        <w:numPr>
-          <w:ilvl w:val="1"/>
-          <w:numId w:val="25"/>
-        </w:numPr>
-        <w:rPr>
-          <w:color w:val="92D050"/>
-          <w:lang w:val="en-US"/>
-        </w:rPr>
-      </w:pPr>
-      <w:r>
-        <w:rPr>
-          <w:color w:val="92D050"/>
-          <w:lang w:val="en-US"/>
-        </w:rPr>
-        <w:t>[</w:t>
-      </w:r>
-      <w:r>
-        <w:rPr>
-          <w:color w:val="92D050"/>
-          <w:lang w:val="en-US"/>
-        </w:rPr>
-        <w:t>.</w:t>
-      </w:r>
-      <w:r>
-        <w:rPr>
-          <w:color w:val="92D050"/>
-          <w:lang w:val="en-US"/>
-        </w:rPr>
-        <w:t>] Pill circles</w:t>
-      </w:r>
-    </w:p>
-    <w:p>
-      <w:pPr>
-        <w:numPr>
-          <w:ilvl w:val="1"/>
-          <w:numId w:val="25"/>
-        </w:numPr>
-        <w:rPr>
-          <w:lang w:val="en-US"/>
-        </w:rPr>
-      </w:pPr>
-      <w:r>
-        <w:rPr>
-          <w:lang w:val="en-US"/>
-        </w:rPr>
-        <w:t>[ ] Total a day curve</w:t>
-      </w:r>
-    </w:p>
-    <w:p>
-      <w:pPr>
-        <w:numPr>
-          <w:ilvl w:val="1"/>
-          <w:numId w:val="25"/>
-        </w:numPr>
-        <w:rPr>
-          <w:lang w:val="en-US"/>
-        </w:rPr>
-      </w:pPr>
-      <w:r>
-        <w:rPr>
-          <w:lang w:val="en-US"/>
-        </w:rPr>
-        <w:t>[ ] Trace paths.</w:t>
-      </w:r>
-    </w:p>
-    <w:p>
-      <w:pPr>
-        <w:numPr>
-          <w:ilvl w:val="1"/>
-          <w:numId w:val="25"/>
-        </w:numPr>
-        <w:rPr>
-          <w:color w:val="FFC000"/>
-          <w:lang w:val="en-US"/>
-        </w:rPr>
-      </w:pPr>
-      <w:r>
-        <w:rPr>
-          <w:color w:val="FFC000"/>
-          <w:lang w:val="en-US"/>
-        </w:rPr>
-        <w:t>[ ]</w:t>
-      </w:r>
-      <w:r>
-        <w:rPr>
-          <w:color w:val="FFC000"/>
-          <w:lang w:val="en-US"/>
-        </w:rPr>
-        <w:t xml:space="preserve"> JJ.MedsUseInfographic.Data.SpecialFormat</w:t>
-      </w:r>
-      <w:r>
-        <w:rPr>
-          <w:color w:val="FFC000"/>
-          <w:lang w:val="en-US"/>
-        </w:rPr>
-        <w:t xml:space="preserve"> or .FromNotes</w:t>
-      </w:r>
-      <w:r>
-        <w:rPr>
-          <w:color w:val="FFC000"/>
-          <w:lang w:val="en-US"/>
-        </w:rPr>
-        <w:t>:</w:t>
-      </w:r>
-      <w:r>
-        <w:rPr>
-          <w:color w:val="FFC000"/>
-          <w:lang w:val="en-US"/>
-        </w:rPr>
-        <w:t xml:space="preserve"> Parsing </w:t>
-      </w:r>
-      <w:r>
-        <w:rPr>
-          <w:color w:val="FFC000"/>
-          <w:lang w:val="en-US"/>
-        </w:rPr>
-        <w:t xml:space="preserve">text </w:t>
-      </w:r>
-      <w:r>
-        <w:rPr>
-          <w:color w:val="FFC000"/>
-          <w:lang w:val="en-US"/>
-        </w:rPr>
-        <w:t xml:space="preserve">from </w:t>
-      </w:r>
-      <w:r>
-        <w:rPr>
-          <w:color w:val="FFC000"/>
-          <w:lang w:val="en-US"/>
-        </w:rPr>
-        <w:t>h</w:t>
-      </w:r>
-      <w:r>
-        <w:rPr>
-          <w:color w:val="FFC000"/>
-          <w:lang w:val="en-US"/>
-        </w:rPr>
-        <w:t>ow I type in my meds use in my notes.</w:t>
-      </w:r>
-    </w:p>
-    <w:p>
-      <w:pPr>
-        <w:numPr>
-          <w:ilvl w:val="1"/>
-          <w:numId w:val="25"/>
-        </w:numPr>
-        <w:rPr>
-          <w:lang w:val="en-US"/>
-        </w:rPr>
-      </w:pPr>
-      <w:r>
-        <w:rPr>
-          <w:lang w:val="en-US"/>
-        </w:rPr>
-        <w:t xml:space="preserve">[ ] </w:t>
-      </w:r>
-      <w:r>
-        <w:rPr>
-          <w:lang w:val="en-US"/>
-        </w:rPr>
-        <w:t>Details</w:t>
-      </w:r>
-      <w:r>
-        <w:rPr>
-          <w:lang w:val="en-US"/>
-        </w:rPr>
-        <w:t xml:space="preserve"> (see further down)</w:t>
-      </w:r>
-    </w:p>
-    <w:p>
-      <w:pPr>
-        <w:pStyle w:val="Heading2"/>
-        <w:rPr>
-          <w:lang w:val="en-US"/>
-        </w:rPr>
-      </w:pPr>
-      <w:r>
-        <w:rPr>
-          <w:lang w:val="en-US"/>
-        </w:rPr>
-        <w:t>Details</w:t>
+        <w:t>I turned out to add all the JJ.Framework csproj's that the dependencies asked for, because I forgot a few. That fixes it for my project.</w:t>
       </w:r>
     </w:p>
     <w:p>
@@ -1653,269 +2336,21 @@
         <w:rPr>
           <w:lang w:val="en-US"/>
         </w:rPr>
-        <w:t>2020-08-05 MedsUseInfoGraphic Details</w:t>
-      </w:r>
-    </w:p>
-    <w:p>
-      <w:pPr>
-        <w:numPr>
-          <w:ilvl w:val="0"/>
-          <w:numId w:val="25"/>
-        </w:numPr>
-        <w:rPr>
-          <w:lang w:val="en-US"/>
-        </w:rPr>
-      </w:pPr>
-      <w:r>
-        <w:rPr>
-          <w:lang w:val="en-US"/>
-        </w:rPr>
-        <w:t>[ ] Spooky action: Milligrams a pill and size of the vector graphics element might like to be related, but the information seems to get lost after converting it to PillViewModel, even though the numeric relationships still seems to act at a distance between layers.</w:t>
-      </w:r>
-    </w:p>
-    <w:p>
-      <w:pPr>
-        <w:numPr>
-          <w:ilvl w:val="0"/>
-          <w:numId w:val="25"/>
-        </w:numPr>
-        <w:rPr>
-          <w:lang w:val="en-US"/>
-        </w:rPr>
-      </w:pPr>
-      <w:r>
-        <w:rPr>
-          <w:lang w:val="en-US"/>
-        </w:rPr>
-        <w:t>[ ] ViewModel variable names might give enough clues about how to draw. In other programs it might be purely conceptual: the data shown on screen. But in this case how it is shown might be important to be shown by the view model? Don't know. Not sure.</w:t>
-      </w:r>
-    </w:p>
-    <w:p>
-      <w:pPr>
-        <w:pStyle w:val="Heading3"/>
-        <w:rPr>
-          <w:lang w:val="en-US"/>
-        </w:rPr>
-      </w:pPr>
-      <w:r>
-        <w:rPr>
-          <w:lang w:val="en-US"/>
-        </w:rPr>
-        <w:t xml:space="preserve">2020-08-05 </w:t>
-      </w:r>
-      <w:r>
-        <w:rPr>
-          <w:lang w:val="en-US"/>
-        </w:rPr>
-        <w:t xml:space="preserve">JJ.Framework </w:t>
-      </w:r>
-      <w:r>
-        <w:rPr>
-          <w:lang w:val="en-US"/>
-        </w:rPr>
-        <w:t>Details</w:t>
-      </w:r>
-    </w:p>
-    <w:p>
-      <w:pPr>
-        <w:numPr>
-          <w:ilvl w:val="0"/>
-          <w:numId w:val="25"/>
-        </w:numPr>
-        <w:rPr>
-          <w:color w:val="BFBFBF"/>
-          <w:lang w:val="en-US"/>
-        </w:rPr>
-      </w:pPr>
-      <w:r>
-        <w:rPr>
-          <w:color w:val="BFBFBF"/>
-          <w:lang w:val="en-US"/>
-        </w:rPr>
-        <w:t>[</w:t>
-      </w:r>
-      <w:r>
-        <w:rPr>
-          <w:color w:val="BFBFBF"/>
-          <w:lang w:val="en-US"/>
-        </w:rPr>
-        <w:t>x</w:t>
-      </w:r>
-      <w:r>
-        <w:rPr>
-          <w:color w:val="BFBFBF"/>
-          <w:lang w:val="en-US"/>
-        </w:rPr>
-        <w:t xml:space="preserve">] </w:t>
-      </w:r>
-      <w:r>
-        <w:rPr>
-          <w:color w:val="BFBFBF"/>
-          <w:lang w:val="en-US"/>
-        </w:rPr>
-        <w:t xml:space="preserve">Gave </w:t>
-      </w:r>
-      <w:r>
-        <w:rPr>
-          <w:color w:val="BFBFBF"/>
-          <w:lang w:val="en-US"/>
-        </w:rPr>
-        <w:t>a VectorGraphics Element.Children a Clear method.</w:t>
-      </w:r>
-    </w:p>
-    <w:p>
-      <w:pPr>
-        <w:numPr>
-          <w:ilvl w:val="0"/>
-          <w:numId w:val="25"/>
-        </w:numPr>
-        <w:rPr>
-          <w:color w:val="FFC000"/>
-          <w:lang w:val="en-US"/>
-        </w:rPr>
-      </w:pPr>
-      <w:r>
-        <w:rPr>
-          <w:color w:val="FFC000"/>
-          <w:lang w:val="en-US"/>
-        </w:rPr>
-        <w:t>[ ] Correcting JJ.Framework bug:</w:t>
-      </w:r>
-    </w:p>
-    <w:p>
-      <w:pPr>
-        <w:numPr>
-          <w:ilvl w:val="0"/>
-          <w:numId w:val="25"/>
-        </w:numPr>
-        <w:rPr>
-          <w:color w:val="FFC000"/>
-          <w:lang w:val="en-US"/>
-        </w:rPr>
-      </w:pPr>
-      <w:r>
-        <w:rPr>
-          <w:color w:val="FFC000"/>
-          <w:lang w:val="en-US"/>
-        </w:rPr>
-        <w:t>JJ.Framework.Collections.CollectionExtensions.</w:t>
-      </w:r>
-      <w:r>
-        <w:rPr>
-          <w:color w:val="FFC000"/>
-          <w:lang w:val="en-US"/>
-        </w:rPr>
-        <w:t>SingleOrDefaultWithClearException</w:t>
-      </w:r>
-      <w:r>
-        <w:rPr>
-          <w:color w:val="FFC000"/>
-          <w:lang w:val="en-US"/>
-        </w:rPr>
-        <w:t xml:space="preserve"> recursive on all paths indicated by ReSharper.</w:t>
-      </w:r>
-    </w:p>
-    <w:p>
-      <w:pPr>
-        <w:numPr>
-          <w:ilvl w:val="0"/>
-          <w:numId w:val="25"/>
-        </w:numPr>
-        <w:rPr>
-          <w:color w:val="BFBFBF"/>
-          <w:lang w:val="en-US"/>
-        </w:rPr>
-      </w:pPr>
-      <w:r>
-        <w:rPr>
-          <w:color w:val="BFBFBF"/>
-          <w:lang w:val="en-US"/>
-        </w:rPr>
-        <w:t>[x] Error placing DiagramControl on Form: cannot load JJ.Framework.VectorGraphics.</w:t>
-      </w:r>
-    </w:p>
-    <w:p>
-      <w:pPr>
-        <w:numPr>
-          <w:ilvl w:val="1"/>
-          <w:numId w:val="25"/>
-        </w:numPr>
-        <w:rPr>
-          <w:color w:val="BFBFBF"/>
-          <w:lang w:val="en-US"/>
-        </w:rPr>
-      </w:pPr>
-      <w:r>
-        <w:rPr>
-          <w:color w:val="BFBFBF"/>
-          <w:lang w:val="en-US"/>
-        </w:rPr>
-        <w:t>It says the same in another project: Synthesizer.</w:t>
-      </w:r>
-    </w:p>
-    <w:p>
-      <w:pPr>
-        <w:numPr>
-          <w:ilvl w:val="1"/>
-          <w:numId w:val="25"/>
-        </w:numPr>
-        <w:rPr>
-          <w:color w:val="BFBFBF"/>
-          <w:lang w:val="en-US"/>
-        </w:rPr>
-      </w:pPr>
-      <w:r>
-        <w:rPr>
-          <w:color w:val="BFBFBF"/>
-          <w:lang w:val="en-US"/>
-        </w:rPr>
-        <w:t>The JJ.Framework.WinForms.TestForms seems to run fine.</w:t>
-      </w:r>
-    </w:p>
-    <w:p>
-      <w:pPr>
-        <w:numPr>
-          <w:ilvl w:val="1"/>
-          <w:numId w:val="25"/>
-        </w:numPr>
-        <w:rPr>
-          <w:color w:val="BFBFBF"/>
-          <w:lang w:val="en-US"/>
-        </w:rPr>
-      </w:pPr>
-      <w:r>
-        <w:rPr>
-          <w:color w:val="BFBFBF"/>
-          <w:lang w:val="en-US"/>
-        </w:rPr>
-        <w:t>A JJ.Framework.WinForms.TestForms Form will also open in de designer.</w:t>
-      </w:r>
-    </w:p>
-    <w:p>
-      <w:pPr>
-        <w:numPr>
-          <w:ilvl w:val="1"/>
-          <w:numId w:val="25"/>
-        </w:numPr>
-        <w:rPr>
-          <w:color w:val="BFBFBF"/>
-          <w:lang w:val="en-US"/>
-        </w:rPr>
-      </w:pPr>
-      <w:r>
-        <w:rPr>
-          <w:color w:val="BFBFBF"/>
-          <w:lang w:val="en-US"/>
-        </w:rPr>
-        <w:t>I turned out to add all the JJ.Framework csproj's that the dependencies asked for, because I forgot a few. That fixes it for my project.</w:t>
-      </w:r>
-    </w:p>
-    <w:p>
-      <w:pPr>
-        <w:rPr>
-          <w:lang w:val="en-US"/>
-        </w:rPr>
-      </w:pPr>
+        <w:t>2020-08-06 Brainstorm Strain</w:t>
+      </w:r>
+    </w:p>
+    <w:p>
+      <w:pPr>
+        <w:rPr>
+          <w:lang w:val="en-US"/>
+        </w:rPr>
+      </w:pPr>
+      <w:r>
+        <w:rPr>
+          <w:lang w:val="en-US"/>
+        </w:rPr>
+        <w:t>Trying hard to understand my own vector graphics API, make good in-code documentation while I build that understanding, designing nice modeling of view model and code to build up vector graphics, seems to be too much strain. I felt the strain in the sides of my face for 20 minutes. Then quite soon an ocular migraine attack. I am a bit disappointed about what I cannot do.</w:t>
+      </w:r>
     </w:p>
     <w:sectPr>
       <w:headerReference w:type="even" r:id="rId7"/>

</xml_diff>

<commit_message>
JJ.MedsUseInfographic: Readme: Fix copy-paste problem leaving the name JJ.SaveText in there instead of JJ.MedsUseInfographic. Planning notes. Added project references to JJ.Framework projects again.
</commit_message>
<xml_diff>
--- a/Meds Use Infographic Notes 2020-08.docx
+++ b/Meds Use Infographic Notes 2020-08.docx
@@ -1136,7 +1136,16 @@
           <w:color w:val="92D050"/>
           <w:lang w:val="en-US"/>
         </w:rPr>
-        <w:t>JJ.Framework is not in the right folder</w:t>
+        <w:t>JJ.Framewor</w:t>
+      </w:r>
+      <w:bookmarkStart w:id="4" w:name="_GoBack"/>
+      <w:bookmarkEnd w:id="4"/>
+      <w:r>
+        <w:rPr>
+          <w:color w:val="92D050"/>
+          <w:lang w:val="en-US"/>
+        </w:rPr>
+        <w:t>k is not in the right folder</w:t>
       </w:r>
     </w:p>
     <w:p>
@@ -1238,17 +1247,27 @@
           <w:numId w:val="25"/>
         </w:numPr>
         <w:rPr>
-          <w:lang w:val="en-US"/>
-        </w:rPr>
-      </w:pPr>
-      <w:r>
-        <w:rPr>
+          <w:color w:val="92D050"/>
+          <w:lang w:val="en-US"/>
+        </w:rPr>
+      </w:pPr>
+      <w:r>
+        <w:rPr>
+          <w:color w:val="92D050"/>
           <w:lang w:val="en-US"/>
         </w:rPr>
         <w:t xml:space="preserve">[ ] </w:t>
       </w:r>
       <w:r>
         <w:rPr>
+          <w:color w:val="92D050"/>
+          <w:lang w:val="en-US"/>
+        </w:rPr>
+        <w:t xml:space="preserve">.. </w:t>
+      </w:r>
+      <w:r>
+        <w:rPr>
+          <w:color w:val="92D050"/>
           <w:lang w:val="en-US"/>
         </w:rPr>
         <w:t>Alternative: Move contents of JJs Software Small folder to the JJs Software folder?</w:t>
@@ -1265,8 +1284,6 @@
           <w:lang w:val="en-US"/>
         </w:rPr>
       </w:pPr>
-      <w:bookmarkStart w:id="4" w:name="_GoBack"/>
-      <w:bookmarkEnd w:id="4"/>
       <w:r>
         <w:rPr>
           <w:color w:val="FFC000"/>
@@ -1291,7 +1308,23 @@
           <w:color w:val="FFC000"/>
           <w:lang w:val="en-US"/>
         </w:rPr>
-        <w:t>[ ] NuGet packaging JJ.Framework.WinForms?</w:t>
+        <w:t xml:space="preserve">[ ] NuGet packaging </w:t>
+      </w:r>
+      <w:proofErr w:type="spellStart"/>
+      <w:r>
+        <w:rPr>
+          <w:color w:val="FFC000"/>
+          <w:lang w:val="en-US"/>
+        </w:rPr>
+        <w:t>JJ.Framework.WinForms</w:t>
+      </w:r>
+      <w:proofErr w:type="spellEnd"/>
+      <w:r>
+        <w:rPr>
+          <w:color w:val="FFC000"/>
+          <w:lang w:val="en-US"/>
+        </w:rPr>
+        <w:t>?</w:t>
       </w:r>
     </w:p>
     <w:p>
@@ -1877,15 +1910,33 @@
           <w:color w:val="FFC000"/>
           <w:lang w:val="en-US"/>
         </w:rPr>
-        <w:t xml:space="preserve"> JJ.MedsUseInfographic.Data.SpecialFormat</w:t>
-      </w:r>
+        <w:t xml:space="preserve"> </w:t>
+      </w:r>
+      <w:proofErr w:type="spellStart"/>
       <w:r>
         <w:rPr>
           <w:color w:val="FFC000"/>
           <w:lang w:val="en-US"/>
         </w:rPr>
-        <w:t xml:space="preserve"> or .FromNotes</w:t>
-      </w:r>
+        <w:t>JJ.MedsUseInfographic.Data.SpecialFormat</w:t>
+      </w:r>
+      <w:proofErr w:type="spellEnd"/>
+      <w:r>
+        <w:rPr>
+          <w:color w:val="FFC000"/>
+          <w:lang w:val="en-US"/>
+        </w:rPr>
+        <w:t xml:space="preserve"> or .</w:t>
+      </w:r>
+      <w:proofErr w:type="spellStart"/>
+      <w:r>
+        <w:rPr>
+          <w:color w:val="FFC000"/>
+          <w:lang w:val="en-US"/>
+        </w:rPr>
+        <w:t>FromNotes</w:t>
+      </w:r>
+      <w:proofErr w:type="spellEnd"/>
       <w:r>
         <w:rPr>
           <w:color w:val="FFC000"/>
@@ -1983,7 +2034,21 @@
         <w:rPr>
           <w:lang w:val="en-US"/>
         </w:rPr>
-        <w:t>2020-08-05 MedsUseInfoGraphic Details</w:t>
+        <w:t xml:space="preserve">2020-08-05 </w:t>
+      </w:r>
+      <w:proofErr w:type="spellStart"/>
+      <w:r>
+        <w:rPr>
+          <w:lang w:val="en-US"/>
+        </w:rPr>
+        <w:t>MedsUseInfoGraphic</w:t>
+      </w:r>
+      <w:proofErr w:type="spellEnd"/>
+      <w:r>
+        <w:rPr>
+          <w:lang w:val="en-US"/>
+        </w:rPr>
+        <w:t xml:space="preserve"> Details</w:t>
       </w:r>
     </w:p>
     <w:p>
@@ -2102,7 +2167,23 @@
           <w:color w:val="BFBFBF"/>
           <w:lang w:val="en-US"/>
         </w:rPr>
-        <w:t>a VectorGraphics Element.Children a Clear method.</w:t>
+        <w:t xml:space="preserve">a VectorGraphics </w:t>
+      </w:r>
+      <w:proofErr w:type="spellStart"/>
+      <w:r>
+        <w:rPr>
+          <w:color w:val="BFBFBF"/>
+          <w:lang w:val="en-US"/>
+        </w:rPr>
+        <w:t>Element.Children</w:t>
+      </w:r>
+      <w:proofErr w:type="spellEnd"/>
+      <w:r>
+        <w:rPr>
+          <w:color w:val="BFBFBF"/>
+          <w:lang w:val="en-US"/>
+        </w:rPr>
+        <w:t xml:space="preserve"> a Clear method.</w:t>
       </w:r>
     </w:p>
     <w:p>
@@ -2194,6 +2275,7 @@
           <w:lang w:val="en-US"/>
         </w:rPr>
       </w:pPr>
+      <w:proofErr w:type="spellStart"/>
       <w:r>
         <w:rPr>
           <w:color w:val="FFC000"/>
@@ -2208,6 +2290,7 @@
         </w:rPr>
         <w:t>SetMarginInPixels</w:t>
       </w:r>
+      <w:proofErr w:type="spellEnd"/>
       <w:r>
         <w:rPr>
           <w:color w:val="FFC000"/>
@@ -2215,6 +2298,7 @@
         </w:rPr>
         <w:t xml:space="preserve">() based on code from </w:t>
       </w:r>
+      <w:proofErr w:type="spellStart"/>
       <w:r>
         <w:rPr>
           <w:color w:val="FFC000"/>
@@ -2222,6 +2306,7 @@
         </w:rPr>
         <w:t>CurveDetailsViewModelToDiagramConverter</w:t>
       </w:r>
+      <w:proofErr w:type="spellEnd"/>
       <w:r>
         <w:rPr>
           <w:color w:val="FFC000"/>
@@ -2246,7 +2331,23 @@
           <w:color w:val="BFBFBF"/>
           <w:lang w:val="en-US"/>
         </w:rPr>
-        <w:t>[x] Error placing DiagramControl on Form: cannot load JJ.Framework.VectorGraphics.</w:t>
+        <w:t xml:space="preserve">[x] Error placing </w:t>
+      </w:r>
+      <w:proofErr w:type="spellStart"/>
+      <w:r>
+        <w:rPr>
+          <w:color w:val="BFBFBF"/>
+          <w:lang w:val="en-US"/>
+        </w:rPr>
+        <w:t>DiagramControl</w:t>
+      </w:r>
+      <w:proofErr w:type="spellEnd"/>
+      <w:r>
+        <w:rPr>
+          <w:color w:val="BFBFBF"/>
+          <w:lang w:val="en-US"/>
+        </w:rPr>
+        <w:t xml:space="preserve"> on Form: cannot load JJ.Framework.VectorGraphics.</w:t>
       </w:r>
     </w:p>
     <w:p>
@@ -2284,7 +2385,23 @@
           <w:color w:val="BFBFBF"/>
           <w:lang w:val="en-US"/>
         </w:rPr>
-        <w:t>The JJ.Framework.WinForms.TestForms seems to run fine.</w:t>
+        <w:t xml:space="preserve">The </w:t>
+      </w:r>
+      <w:proofErr w:type="spellStart"/>
+      <w:r>
+        <w:rPr>
+          <w:color w:val="BFBFBF"/>
+          <w:lang w:val="en-US"/>
+        </w:rPr>
+        <w:t>JJ.Framework.WinForms.TestForms</w:t>
+      </w:r>
+      <w:proofErr w:type="spellEnd"/>
+      <w:r>
+        <w:rPr>
+          <w:color w:val="BFBFBF"/>
+          <w:lang w:val="en-US"/>
+        </w:rPr>
+        <w:t xml:space="preserve"> seems to run fine.</w:t>
       </w:r>
     </w:p>
     <w:p>
@@ -2303,7 +2420,23 @@
           <w:color w:val="BFBFBF"/>
           <w:lang w:val="en-US"/>
         </w:rPr>
-        <w:t>A JJ.Framework.WinForms.TestForms Form will also open in de designer.</w:t>
+        <w:t xml:space="preserve">A </w:t>
+      </w:r>
+      <w:proofErr w:type="spellStart"/>
+      <w:r>
+        <w:rPr>
+          <w:color w:val="BFBFBF"/>
+          <w:lang w:val="en-US"/>
+        </w:rPr>
+        <w:t>JJ.Framework.WinForms.TestForms</w:t>
+      </w:r>
+      <w:proofErr w:type="spellEnd"/>
+      <w:r>
+        <w:rPr>
+          <w:color w:val="BFBFBF"/>
+          <w:lang w:val="en-US"/>
+        </w:rPr>
+        <w:t xml:space="preserve"> Form will also open in de designer.</w:t>
       </w:r>
     </w:p>
     <w:p>
@@ -2322,7 +2455,23 @@
           <w:color w:val="BFBFBF"/>
           <w:lang w:val="en-US"/>
         </w:rPr>
-        <w:t>I turned out to add all the JJ.Framework csproj's that the dependencies asked for, because I forgot a few. That fixes it for my project.</w:t>
+        <w:t xml:space="preserve">I turned out to add all the JJ.Framework </w:t>
+      </w:r>
+      <w:proofErr w:type="spellStart"/>
+      <w:r>
+        <w:rPr>
+          <w:color w:val="BFBFBF"/>
+          <w:lang w:val="en-US"/>
+        </w:rPr>
+        <w:t>csproj's</w:t>
+      </w:r>
+      <w:proofErr w:type="spellEnd"/>
+      <w:r>
+        <w:rPr>
+          <w:color w:val="BFBFBF"/>
+          <w:lang w:val="en-US"/>
+        </w:rPr>
+        <w:t xml:space="preserve"> that the dependencies asked for, because I forgot a few. That fixes it for my project.</w:t>
       </w:r>
     </w:p>
     <w:p>

</xml_diff>

<commit_message>
JJ.MedsUseInfographic: Avoid the word you(r) in Readme. Manually edit JJ.MedsUseInfographic.Presentation.VectorGraphics.csproj to try and fix JJ.Framework project references.
</commit_message>
<xml_diff>
--- a/Meds Use Infographic Notes 2020-08.docx
+++ b/Meds Use Infographic Notes 2020-08.docx
@@ -1136,16 +1136,7 @@
           <w:color w:val="92D050"/>
           <w:lang w:val="en-US"/>
         </w:rPr>
-        <w:t>JJ.Framewor</w:t>
-      </w:r>
-      <w:bookmarkStart w:id="4" w:name="_GoBack"/>
-      <w:bookmarkEnd w:id="4"/>
-      <w:r>
-        <w:rPr>
-          <w:color w:val="92D050"/>
-          <w:lang w:val="en-US"/>
-        </w:rPr>
-        <w:t>k is not in the right folder</w:t>
+        <w:t>JJ.Framework is not in the right folder</w:t>
       </w:r>
     </w:p>
     <w:p>
@@ -1256,22 +1247,43 @@
           <w:color w:val="92D050"/>
           <w:lang w:val="en-US"/>
         </w:rPr>
-        <w:t xml:space="preserve">[ ] </w:t>
+        <w:t>[</w:t>
       </w:r>
       <w:r>
         <w:rPr>
           <w:color w:val="92D050"/>
           <w:lang w:val="en-US"/>
         </w:rPr>
-        <w:t xml:space="preserve">.. </w:t>
+        <w:t>x</w:t>
       </w:r>
       <w:r>
         <w:rPr>
           <w:color w:val="92D050"/>
           <w:lang w:val="en-US"/>
         </w:rPr>
-        <w:t>Alternative: Move contents of JJs Software Small folder to the JJs Software folder?</w:t>
-      </w:r>
+        <w:t>] Alternative: Move contents of JJs Software Small folder to the JJs Software folder?</w:t>
+      </w:r>
+    </w:p>
+    <w:p>
+      <w:pPr>
+        <w:numPr>
+          <w:ilvl w:val="2"/>
+          <w:numId w:val="25"/>
+        </w:numPr>
+        <w:rPr>
+          <w:color w:val="92D050"/>
+          <w:lang w:val="en-US"/>
+        </w:rPr>
+      </w:pPr>
+      <w:r>
+        <w:rPr>
+          <w:color w:val="92D050"/>
+          <w:lang w:val="en-US"/>
+        </w:rPr>
+        <w:t>[ ] JJ.Framework references are still not found.</w:t>
+      </w:r>
+      <w:bookmarkStart w:id="4" w:name="_GoBack"/>
+      <w:bookmarkEnd w:id="4"/>
     </w:p>
     <w:p>
       <w:pPr>
@@ -1308,23 +1320,7 @@
           <w:color w:val="FFC000"/>
           <w:lang w:val="en-US"/>
         </w:rPr>
-        <w:t xml:space="preserve">[ ] NuGet packaging </w:t>
-      </w:r>
-      <w:proofErr w:type="spellStart"/>
-      <w:r>
-        <w:rPr>
-          <w:color w:val="FFC000"/>
-          <w:lang w:val="en-US"/>
-        </w:rPr>
-        <w:t>JJ.Framework.WinForms</w:t>
-      </w:r>
-      <w:proofErr w:type="spellEnd"/>
-      <w:r>
-        <w:rPr>
-          <w:color w:val="FFC000"/>
-          <w:lang w:val="en-US"/>
-        </w:rPr>
-        <w:t>?</w:t>
+        <w:t>[ ] NuGet packaging JJ.Framework.WinForms?</w:t>
       </w:r>
     </w:p>
     <w:p>
@@ -1910,33 +1906,15 @@
           <w:color w:val="FFC000"/>
           <w:lang w:val="en-US"/>
         </w:rPr>
-        <w:t xml:space="preserve"> </w:t>
-      </w:r>
-      <w:proofErr w:type="spellStart"/>
+        <w:t xml:space="preserve"> JJ.MedsUseInfographic.Data.SpecialFormat</w:t>
+      </w:r>
       <w:r>
         <w:rPr>
           <w:color w:val="FFC000"/>
           <w:lang w:val="en-US"/>
         </w:rPr>
-        <w:t>JJ.MedsUseInfographic.Data.SpecialFormat</w:t>
-      </w:r>
-      <w:proofErr w:type="spellEnd"/>
-      <w:r>
-        <w:rPr>
-          <w:color w:val="FFC000"/>
-          <w:lang w:val="en-US"/>
-        </w:rPr>
-        <w:t xml:space="preserve"> or .</w:t>
-      </w:r>
-      <w:proofErr w:type="spellStart"/>
-      <w:r>
-        <w:rPr>
-          <w:color w:val="FFC000"/>
-          <w:lang w:val="en-US"/>
-        </w:rPr>
-        <w:t>FromNotes</w:t>
-      </w:r>
-      <w:proofErr w:type="spellEnd"/>
+        <w:t xml:space="preserve"> or .FromNotes</w:t>
+      </w:r>
       <w:r>
         <w:rPr>
           <w:color w:val="FFC000"/>
@@ -2034,21 +2012,7 @@
         <w:rPr>
           <w:lang w:val="en-US"/>
         </w:rPr>
-        <w:t xml:space="preserve">2020-08-05 </w:t>
-      </w:r>
-      <w:proofErr w:type="spellStart"/>
-      <w:r>
-        <w:rPr>
-          <w:lang w:val="en-US"/>
-        </w:rPr>
-        <w:t>MedsUseInfoGraphic</w:t>
-      </w:r>
-      <w:proofErr w:type="spellEnd"/>
-      <w:r>
-        <w:rPr>
-          <w:lang w:val="en-US"/>
-        </w:rPr>
-        <w:t xml:space="preserve"> Details</w:t>
+        <w:t>2020-08-05 MedsUseInfoGraphic Details</w:t>
       </w:r>
     </w:p>
     <w:p>
@@ -2167,23 +2131,7 @@
           <w:color w:val="BFBFBF"/>
           <w:lang w:val="en-US"/>
         </w:rPr>
-        <w:t xml:space="preserve">a VectorGraphics </w:t>
-      </w:r>
-      <w:proofErr w:type="spellStart"/>
-      <w:r>
-        <w:rPr>
-          <w:color w:val="BFBFBF"/>
-          <w:lang w:val="en-US"/>
-        </w:rPr>
-        <w:t>Element.Children</w:t>
-      </w:r>
-      <w:proofErr w:type="spellEnd"/>
-      <w:r>
-        <w:rPr>
-          <w:color w:val="BFBFBF"/>
-          <w:lang w:val="en-US"/>
-        </w:rPr>
-        <w:t xml:space="preserve"> a Clear method.</w:t>
+        <w:t>a VectorGraphics Element.Children a Clear method.</w:t>
       </w:r>
     </w:p>
     <w:p>
@@ -2275,7 +2223,6 @@
           <w:lang w:val="en-US"/>
         </w:rPr>
       </w:pPr>
-      <w:proofErr w:type="spellStart"/>
       <w:r>
         <w:rPr>
           <w:color w:val="FFC000"/>
@@ -2290,7 +2237,6 @@
         </w:rPr>
         <w:t>SetMarginInPixels</w:t>
       </w:r>
-      <w:proofErr w:type="spellEnd"/>
       <w:r>
         <w:rPr>
           <w:color w:val="FFC000"/>
@@ -2298,7 +2244,6 @@
         </w:rPr>
         <w:t xml:space="preserve">() based on code from </w:t>
       </w:r>
-      <w:proofErr w:type="spellStart"/>
       <w:r>
         <w:rPr>
           <w:color w:val="FFC000"/>
@@ -2306,7 +2251,6 @@
         </w:rPr>
         <w:t>CurveDetailsViewModelToDiagramConverter</w:t>
       </w:r>
-      <w:proofErr w:type="spellEnd"/>
       <w:r>
         <w:rPr>
           <w:color w:val="FFC000"/>
@@ -2331,23 +2275,7 @@
           <w:color w:val="BFBFBF"/>
           <w:lang w:val="en-US"/>
         </w:rPr>
-        <w:t xml:space="preserve">[x] Error placing </w:t>
-      </w:r>
-      <w:proofErr w:type="spellStart"/>
-      <w:r>
-        <w:rPr>
-          <w:color w:val="BFBFBF"/>
-          <w:lang w:val="en-US"/>
-        </w:rPr>
-        <w:t>DiagramControl</w:t>
-      </w:r>
-      <w:proofErr w:type="spellEnd"/>
-      <w:r>
-        <w:rPr>
-          <w:color w:val="BFBFBF"/>
-          <w:lang w:val="en-US"/>
-        </w:rPr>
-        <w:t xml:space="preserve"> on Form: cannot load JJ.Framework.VectorGraphics.</w:t>
+        <w:t>[x] Error placing DiagramControl on Form: cannot load JJ.Framework.VectorGraphics.</w:t>
       </w:r>
     </w:p>
     <w:p>
@@ -2385,23 +2313,7 @@
           <w:color w:val="BFBFBF"/>
           <w:lang w:val="en-US"/>
         </w:rPr>
-        <w:t xml:space="preserve">The </w:t>
-      </w:r>
-      <w:proofErr w:type="spellStart"/>
-      <w:r>
-        <w:rPr>
-          <w:color w:val="BFBFBF"/>
-          <w:lang w:val="en-US"/>
-        </w:rPr>
-        <w:t>JJ.Framework.WinForms.TestForms</w:t>
-      </w:r>
-      <w:proofErr w:type="spellEnd"/>
-      <w:r>
-        <w:rPr>
-          <w:color w:val="BFBFBF"/>
-          <w:lang w:val="en-US"/>
-        </w:rPr>
-        <w:t xml:space="preserve"> seems to run fine.</w:t>
+        <w:t>The JJ.Framework.WinForms.TestForms seems to run fine.</w:t>
       </w:r>
     </w:p>
     <w:p>
@@ -2420,23 +2332,7 @@
           <w:color w:val="BFBFBF"/>
           <w:lang w:val="en-US"/>
         </w:rPr>
-        <w:t xml:space="preserve">A </w:t>
-      </w:r>
-      <w:proofErr w:type="spellStart"/>
-      <w:r>
-        <w:rPr>
-          <w:color w:val="BFBFBF"/>
-          <w:lang w:val="en-US"/>
-        </w:rPr>
-        <w:t>JJ.Framework.WinForms.TestForms</w:t>
-      </w:r>
-      <w:proofErr w:type="spellEnd"/>
-      <w:r>
-        <w:rPr>
-          <w:color w:val="BFBFBF"/>
-          <w:lang w:val="en-US"/>
-        </w:rPr>
-        <w:t xml:space="preserve"> Form will also open in de designer.</w:t>
+        <w:t>A JJ.Framework.WinForms.TestForms Form will also open in de designer.</w:t>
       </w:r>
     </w:p>
     <w:p>
@@ -2455,23 +2351,7 @@
           <w:color w:val="BFBFBF"/>
           <w:lang w:val="en-US"/>
         </w:rPr>
-        <w:t xml:space="preserve">I turned out to add all the JJ.Framework </w:t>
-      </w:r>
-      <w:proofErr w:type="spellStart"/>
-      <w:r>
-        <w:rPr>
-          <w:color w:val="BFBFBF"/>
-          <w:lang w:val="en-US"/>
-        </w:rPr>
-        <w:t>csproj's</w:t>
-      </w:r>
-      <w:proofErr w:type="spellEnd"/>
-      <w:r>
-        <w:rPr>
-          <w:color w:val="BFBFBF"/>
-          <w:lang w:val="en-US"/>
-        </w:rPr>
-        <w:t xml:space="preserve"> that the dependencies asked for, because I forgot a few. That fixes it for my project.</w:t>
+        <w:t>I turned out to add all the JJ.Framework csproj's that the dependencies asked for, because I forgot a few. That fixes it for my project.</w:t>
       </w:r>
     </w:p>
     <w:p>

</xml_diff>

<commit_message>
JJ.MedsUseInfographic: Readme and planning notes.
</commit_message>
<xml_diff>
--- a/Meds Use Infographic Notes 2020-08.docx
+++ b/Meds Use Infographic Notes 2020-08.docx
@@ -578,7 +578,31 @@
         <w:rPr>
           <w:lang w:val="en-US"/>
         </w:rPr>
-        <w:t>[.] Prep dev environment</w:t>
+        <w:t>[</w:t>
+      </w:r>
+      <w:r>
+        <w:rPr>
+          <w:lang w:val="en-US"/>
+        </w:rPr>
+        <w:t xml:space="preserve"> </w:t>
+      </w:r>
+      <w:r>
+        <w:rPr>
+          <w:lang w:val="en-US"/>
+        </w:rPr>
+        <w:t xml:space="preserve">] </w:t>
+      </w:r>
+      <w:r>
+        <w:rPr>
+          <w:lang w:val="en-US"/>
+        </w:rPr>
+        <w:t xml:space="preserve">.. </w:t>
+      </w:r>
+      <w:r>
+        <w:rPr>
+          <w:lang w:val="en-US"/>
+        </w:rPr>
+        <w:t>Prep dev environment</w:t>
       </w:r>
     </w:p>
     <w:p>
@@ -1054,44 +1078,30 @@
           <w:numId w:val="25"/>
         </w:numPr>
         <w:rPr>
-          <w:color w:val="92D050"/>
-          <w:lang w:val="en-US"/>
-        </w:rPr>
-      </w:pPr>
-      <w:r>
-        <w:rPr>
-          <w:color w:val="92D050"/>
+          <w:color w:val="BFBFBF"/>
+          <w:lang w:val="en-US"/>
+        </w:rPr>
+      </w:pPr>
+      <w:r>
+        <w:rPr>
+          <w:color w:val="BFBFBF"/>
           <w:lang w:val="en-US"/>
         </w:rPr>
         <w:t>[</w:t>
       </w:r>
       <w:r>
         <w:rPr>
-          <w:color w:val="92D050"/>
-          <w:lang w:val="en-US"/>
-        </w:rPr>
-        <w:t xml:space="preserve"> </w:t>
-      </w:r>
-      <w:r>
-        <w:rPr>
-          <w:color w:val="92D050"/>
-          <w:lang w:val="en-US"/>
-        </w:rPr>
-        <w:t xml:space="preserve">] </w:t>
-      </w:r>
-      <w:r>
-        <w:rPr>
-          <w:color w:val="92D050"/>
-          <w:lang w:val="en-US"/>
-        </w:rPr>
-        <w:t xml:space="preserve">.. </w:t>
-      </w:r>
-      <w:r>
-        <w:rPr>
-          <w:color w:val="92D050"/>
-          <w:lang w:val="en-US"/>
-        </w:rPr>
-        <w:t>Setting up automated build</w:t>
+          <w:color w:val="BFBFBF"/>
+          <w:lang w:val="en-US"/>
+        </w:rPr>
+        <w:t>x</w:t>
+      </w:r>
+      <w:r>
+        <w:rPr>
+          <w:color w:val="BFBFBF"/>
+          <w:lang w:val="en-US"/>
+        </w:rPr>
+        <w:t>] Setting up automated build</w:t>
       </w:r>
     </w:p>
     <w:p>
@@ -1110,16 +1120,7 @@
           <w:color w:val="BFBFBF"/>
           <w:lang w:val="en-US"/>
         </w:rPr>
-        <w:t>[x] m</w:t>
-      </w:r>
-      <w:bookmarkStart w:id="4" w:name="_GoBack"/>
-      <w:bookmarkEnd w:id="4"/>
-      <w:r>
-        <w:rPr>
-          <w:color w:val="BFBFBF"/>
-          <w:lang w:val="en-US"/>
-        </w:rPr>
-        <w:t>aster/develop branch and build separation.</w:t>
+        <w:t>[x] master/develop branch and build separation.</w:t>
       </w:r>
     </w:p>
     <w:p>
@@ -1129,30 +1130,30 @@
           <w:numId w:val="25"/>
         </w:numPr>
         <w:rPr>
-          <w:color w:val="92D050"/>
-          <w:lang w:val="en-US"/>
-        </w:rPr>
-      </w:pPr>
-      <w:r>
-        <w:rPr>
-          <w:color w:val="92D050"/>
-          <w:lang w:val="en-US"/>
-        </w:rPr>
-        <w:t>[ ] ..</w:t>
-      </w:r>
-      <w:r>
-        <w:rPr>
-          <w:color w:val="92D050"/>
-          <w:lang w:val="en-US"/>
-        </w:rPr>
-        <w:t xml:space="preserve"> </w:t>
-      </w:r>
-      <w:r>
-        <w:rPr>
-          <w:color w:val="92D050"/>
-          <w:lang w:val="en-US"/>
-        </w:rPr>
-        <w:t>JJ.Framework is not in the right folder</w:t>
+          <w:color w:val="BFBFBF"/>
+          <w:lang w:val="en-US"/>
+        </w:rPr>
+      </w:pPr>
+      <w:r>
+        <w:rPr>
+          <w:color w:val="BFBFBF"/>
+          <w:lang w:val="en-US"/>
+        </w:rPr>
+        <w:t>[</w:t>
+      </w:r>
+      <w:r>
+        <w:rPr>
+          <w:color w:val="BFBFBF"/>
+          <w:lang w:val="en-US"/>
+        </w:rPr>
+        <w:t>x</w:t>
+      </w:r>
+      <w:r>
+        <w:rPr>
+          <w:color w:val="BFBFBF"/>
+          <w:lang w:val="en-US"/>
+        </w:rPr>
+        <w:t>] JJ.Framework is not in the right folder</w:t>
       </w:r>
     </w:p>
     <w:p>
@@ -1254,27 +1255,27 @@
           <w:numId w:val="25"/>
         </w:numPr>
         <w:rPr>
-          <w:color w:val="92D050"/>
-          <w:lang w:val="en-US"/>
-        </w:rPr>
-      </w:pPr>
-      <w:r>
-        <w:rPr>
-          <w:color w:val="92D050"/>
+          <w:color w:val="BFBFBF"/>
+          <w:lang w:val="en-US"/>
+        </w:rPr>
+      </w:pPr>
+      <w:r>
+        <w:rPr>
+          <w:color w:val="BFBFBF"/>
           <w:lang w:val="en-US"/>
         </w:rPr>
         <w:t>[</w:t>
       </w:r>
       <w:r>
         <w:rPr>
-          <w:color w:val="92D050"/>
+          <w:color w:val="BFBFBF"/>
           <w:lang w:val="en-US"/>
         </w:rPr>
         <w:t>x</w:t>
       </w:r>
       <w:r>
         <w:rPr>
-          <w:color w:val="92D050"/>
+          <w:color w:val="BFBFBF"/>
           <w:lang w:val="en-US"/>
         </w:rPr>
         <w:t>] Alternative: Move contents of JJs Software Small folder to the JJs Software folder?</w:t>
@@ -1287,16 +1288,30 @@
           <w:numId w:val="25"/>
         </w:numPr>
         <w:rPr>
-          <w:color w:val="92D050"/>
-          <w:lang w:val="en-US"/>
-        </w:rPr>
-      </w:pPr>
-      <w:r>
-        <w:rPr>
-          <w:color w:val="92D050"/>
-          <w:lang w:val="en-US"/>
-        </w:rPr>
-        <w:t>[ ] JJ.Framework references are still not found.</w:t>
+          <w:color w:val="BFBFBF"/>
+          <w:lang w:val="en-US"/>
+        </w:rPr>
+      </w:pPr>
+      <w:r>
+        <w:rPr>
+          <w:color w:val="BFBFBF"/>
+          <w:lang w:val="en-US"/>
+        </w:rPr>
+        <w:t>[</w:t>
+      </w:r>
+      <w:r>
+        <w:rPr>
+          <w:color w:val="BFBFBF"/>
+          <w:lang w:val="en-US"/>
+        </w:rPr>
+        <w:t>x</w:t>
+      </w:r>
+      <w:r>
+        <w:rPr>
+          <w:color w:val="BFBFBF"/>
+          <w:lang w:val="en-US"/>
+        </w:rPr>
+        <w:t>] JJ.Framework references are still not found.</w:t>
       </w:r>
     </w:p>
     <w:p>
@@ -1306,32 +1321,30 @@
           <w:numId w:val="25"/>
         </w:numPr>
         <w:rPr>
-          <w:color w:val="92D050"/>
-          <w:lang w:val="en-US"/>
-        </w:rPr>
-      </w:pPr>
-      <w:r>
-        <w:rPr>
-          <w:color w:val="92D050"/>
-          <w:lang w:val="en-US"/>
-        </w:rPr>
-        <w:t xml:space="preserve">[ ] .. Manually editing the </w:t>
-      </w:r>
-      <w:proofErr w:type="spellStart"/>
-      <w:r>
-        <w:rPr>
-          <w:color w:val="92D050"/>
-          <w:lang w:val="en-US"/>
-        </w:rPr>
-        <w:t>csproj</w:t>
-      </w:r>
-      <w:proofErr w:type="spellEnd"/>
-      <w:r>
-        <w:rPr>
-          <w:color w:val="92D050"/>
-          <w:lang w:val="en-US"/>
-        </w:rPr>
-        <w:t xml:space="preserve"> to try to fix paths to JJ.Framework projects.</w:t>
+          <w:color w:val="BFBFBF"/>
+          <w:lang w:val="en-US"/>
+        </w:rPr>
+      </w:pPr>
+      <w:r>
+        <w:rPr>
+          <w:color w:val="BFBFBF"/>
+          <w:lang w:val="en-US"/>
+        </w:rPr>
+        <w:t>[</w:t>
+      </w:r>
+      <w:r>
+        <w:rPr>
+          <w:color w:val="BFBFBF"/>
+          <w:lang w:val="en-US"/>
+        </w:rPr>
+        <w:t>x</w:t>
+      </w:r>
+      <w:r>
+        <w:rPr>
+          <w:color w:val="BFBFBF"/>
+          <w:lang w:val="en-US"/>
+        </w:rPr>
+        <w:t>] Manually editing the csproj to try to fix paths to JJ.Framework projects.</w:t>
       </w:r>
     </w:p>
     <w:p>
@@ -1350,7 +1363,21 @@
           <w:color w:val="FFC000"/>
           <w:lang w:val="en-US"/>
         </w:rPr>
-        <w:t>[ ] NuGet packaging JJ.Framework.VectorGraphics?</w:t>
+        <w:t xml:space="preserve">[ ] </w:t>
+      </w:r>
+      <w:r>
+        <w:rPr>
+          <w:color w:val="FFC000"/>
+          <w:lang w:val="en-US"/>
+        </w:rPr>
+        <w:t xml:space="preserve">&gt;.. </w:t>
+      </w:r>
+      <w:r>
+        <w:rPr>
+          <w:color w:val="FFC000"/>
+          <w:lang w:val="en-US"/>
+        </w:rPr>
+        <w:t>NuGet packaging JJ.Framework.VectorGraphics?</w:t>
       </w:r>
     </w:p>
     <w:p>
@@ -1369,7 +1396,21 @@
           <w:color w:val="FFC000"/>
           <w:lang w:val="en-US"/>
         </w:rPr>
-        <w:t xml:space="preserve">[ ] NuGet packaging </w:t>
+        <w:t xml:space="preserve">[ ] </w:t>
+      </w:r>
+      <w:r>
+        <w:rPr>
+          <w:color w:val="FFC000"/>
+          <w:lang w:val="en-US"/>
+        </w:rPr>
+        <w:t xml:space="preserve">&gt;.. </w:t>
+      </w:r>
+      <w:r>
+        <w:rPr>
+          <w:color w:val="FFC000"/>
+          <w:lang w:val="en-US"/>
+        </w:rPr>
+        <w:t xml:space="preserve">NuGet packaging </w:t>
       </w:r>
       <w:proofErr w:type="spellStart"/>
       <w:r>
@@ -1404,7 +1445,21 @@
           <w:color w:val="FFC000"/>
           <w:lang w:val="en-US"/>
         </w:rPr>
-        <w:t>[ ] Try using .NET Standard?</w:t>
+        <w:t xml:space="preserve">[ ] </w:t>
+      </w:r>
+      <w:r>
+        <w:rPr>
+          <w:color w:val="FFC000"/>
+          <w:lang w:val="en-US"/>
+        </w:rPr>
+        <w:t xml:space="preserve">&gt;.. </w:t>
+      </w:r>
+      <w:r>
+        <w:rPr>
+          <w:color w:val="FFC000"/>
+          <w:lang w:val="en-US"/>
+        </w:rPr>
+        <w:t>Try using .NET Standard?</w:t>
       </w:r>
     </w:p>
     <w:p>
@@ -1423,7 +1478,21 @@
           <w:color w:val="FFC000"/>
           <w:lang w:val="en-US"/>
         </w:rPr>
-        <w:t>[ ] Sharing on LinkedIn?</w:t>
+        <w:t xml:space="preserve">[ ] </w:t>
+      </w:r>
+      <w:r>
+        <w:rPr>
+          <w:color w:val="FFC000"/>
+          <w:lang w:val="en-US"/>
+        </w:rPr>
+        <w:t xml:space="preserve">&gt;.. </w:t>
+      </w:r>
+      <w:r>
+        <w:rPr>
+          <w:color w:val="FFC000"/>
+          <w:lang w:val="en-US"/>
+        </w:rPr>
+        <w:t>Sharing on LinkedIn?</w:t>
       </w:r>
     </w:p>
     <w:p>
@@ -1442,7 +1511,21 @@
           <w:color w:val="FFC000"/>
           <w:lang w:val="en-US"/>
         </w:rPr>
-        <w:t>[ ] Sharing on Facebook?</w:t>
+        <w:t xml:space="preserve">[ ] </w:t>
+      </w:r>
+      <w:r>
+        <w:rPr>
+          <w:color w:val="FFC000"/>
+          <w:lang w:val="en-US"/>
+        </w:rPr>
+        <w:t xml:space="preserve">&gt;.. </w:t>
+      </w:r>
+      <w:r>
+        <w:rPr>
+          <w:color w:val="FFC000"/>
+          <w:lang w:val="en-US"/>
+        </w:rPr>
+        <w:t>Sharing on Facebook?</w:t>
       </w:r>
     </w:p>
     <w:p>
@@ -1468,6 +1551,13 @@
           <w:color w:val="FFC000"/>
           <w:lang w:val="en-US"/>
         </w:rPr>
+        <w:t xml:space="preserve">&gt;.. </w:t>
+      </w:r>
+      <w:r>
+        <w:rPr>
+          <w:color w:val="FFC000"/>
+          <w:lang w:val="en-US"/>
+        </w:rPr>
         <w:t xml:space="preserve">JJ.Framework </w:t>
       </w:r>
       <w:r>
@@ -1515,6 +1605,62 @@
           <w:lang w:val="en-US"/>
         </w:rPr>
         <w:t>)</w:t>
+      </w:r>
+    </w:p>
+    <w:p>
+      <w:pPr>
+        <w:numPr>
+          <w:ilvl w:val="1"/>
+          <w:numId w:val="25"/>
+        </w:numPr>
+        <w:rPr>
+          <w:color w:val="FFC000"/>
+          <w:lang w:val="en-US"/>
+        </w:rPr>
+      </w:pPr>
+      <w:r>
+        <w:rPr>
+          <w:color w:val="FFC000"/>
+          <w:lang w:val="en-US"/>
+        </w:rPr>
+        <w:t xml:space="preserve">[ ] </w:t>
+      </w:r>
+      <w:r>
+        <w:rPr>
+          <w:color w:val="FFC000"/>
+          <w:lang w:val="en-US"/>
+        </w:rPr>
+        <w:t xml:space="preserve">&gt;.. </w:t>
+      </w:r>
+      <w:r>
+        <w:rPr>
+          <w:color w:val="FFC000"/>
+          <w:lang w:val="en-US"/>
+        </w:rPr>
+        <w:t xml:space="preserve">Using </w:t>
+      </w:r>
+      <w:proofErr w:type="spellStart"/>
+      <w:r>
+        <w:rPr>
+          <w:color w:val="FFC000"/>
+          <w:lang w:val="en-US"/>
+        </w:rPr>
+        <w:t>MarkDown</w:t>
+      </w:r>
+      <w:proofErr w:type="spellEnd"/>
+      <w:r>
+        <w:rPr>
+          <w:color w:val="FFC000"/>
+          <w:lang w:val="en-US"/>
+        </w:rPr>
+        <w:t xml:space="preserve"> for this document</w:t>
+      </w:r>
+      <w:r>
+        <w:rPr>
+          <w:color w:val="FFC000"/>
+          <w:lang w:val="en-US"/>
+        </w:rPr>
+        <w:t>?</w:t>
       </w:r>
     </w:p>
     <w:p>
@@ -1959,6 +2105,8 @@
           <w:lang w:val="en-US"/>
         </w:rPr>
       </w:pPr>
+      <w:bookmarkStart w:id="4" w:name="_GoBack"/>
+      <w:bookmarkEnd w:id="4"/>
       <w:r>
         <w:rPr>
           <w:color w:val="FFC000"/>
@@ -1972,6 +2120,13 @@
           <w:lang w:val="en-US"/>
         </w:rPr>
         <w:t xml:space="preserve"> </w:t>
+      </w:r>
+      <w:r>
+        <w:rPr>
+          <w:color w:val="FFC000"/>
+          <w:lang w:val="en-US"/>
+        </w:rPr>
+        <w:t xml:space="preserve">&gt;.. </w:t>
       </w:r>
       <w:proofErr w:type="spellStart"/>
       <w:r>
@@ -2254,16 +2409,156 @@
           <w:numId w:val="25"/>
         </w:numPr>
         <w:rPr>
-          <w:color w:val="FFC000"/>
-          <w:lang w:val="en-US"/>
-        </w:rPr>
-      </w:pPr>
-      <w:r>
-        <w:rPr>
-          <w:color w:val="FFC000"/>
-          <w:lang w:val="en-US"/>
-        </w:rPr>
-        <w:t>[ ] Correcting JJ.Framework bug:</w:t>
+          <w:color w:val="BFBFBF"/>
+          <w:lang w:val="en-US"/>
+        </w:rPr>
+      </w:pPr>
+      <w:r>
+        <w:rPr>
+          <w:color w:val="BFBFBF"/>
+          <w:lang w:val="en-US"/>
+        </w:rPr>
+        <w:t xml:space="preserve">[x] Error placing </w:t>
+      </w:r>
+      <w:proofErr w:type="spellStart"/>
+      <w:r>
+        <w:rPr>
+          <w:color w:val="BFBFBF"/>
+          <w:lang w:val="en-US"/>
+        </w:rPr>
+        <w:t>DiagramControl</w:t>
+      </w:r>
+      <w:proofErr w:type="spellEnd"/>
+      <w:r>
+        <w:rPr>
+          <w:color w:val="BFBFBF"/>
+          <w:lang w:val="en-US"/>
+        </w:rPr>
+        <w:t xml:space="preserve"> on Form: cannot load JJ.Framework.VectorGraphics.</w:t>
+      </w:r>
+    </w:p>
+    <w:p>
+      <w:pPr>
+        <w:numPr>
+          <w:ilvl w:val="1"/>
+          <w:numId w:val="25"/>
+        </w:numPr>
+        <w:rPr>
+          <w:color w:val="BFBFBF"/>
+          <w:lang w:val="en-US"/>
+        </w:rPr>
+      </w:pPr>
+      <w:r>
+        <w:rPr>
+          <w:color w:val="BFBFBF"/>
+          <w:lang w:val="en-US"/>
+        </w:rPr>
+        <w:t>It says the same in another project: Synthesizer.</w:t>
+      </w:r>
+    </w:p>
+    <w:p>
+      <w:pPr>
+        <w:numPr>
+          <w:ilvl w:val="1"/>
+          <w:numId w:val="25"/>
+        </w:numPr>
+        <w:rPr>
+          <w:color w:val="BFBFBF"/>
+          <w:lang w:val="en-US"/>
+        </w:rPr>
+      </w:pPr>
+      <w:r>
+        <w:rPr>
+          <w:color w:val="BFBFBF"/>
+          <w:lang w:val="en-US"/>
+        </w:rPr>
+        <w:t xml:space="preserve">The </w:t>
+      </w:r>
+      <w:proofErr w:type="spellStart"/>
+      <w:r>
+        <w:rPr>
+          <w:color w:val="BFBFBF"/>
+          <w:lang w:val="en-US"/>
+        </w:rPr>
+        <w:t>JJ.Framework.WinForms.TestForms</w:t>
+      </w:r>
+      <w:proofErr w:type="spellEnd"/>
+      <w:r>
+        <w:rPr>
+          <w:color w:val="BFBFBF"/>
+          <w:lang w:val="en-US"/>
+        </w:rPr>
+        <w:t xml:space="preserve"> seems to run fine.</w:t>
+      </w:r>
+    </w:p>
+    <w:p>
+      <w:pPr>
+        <w:numPr>
+          <w:ilvl w:val="1"/>
+          <w:numId w:val="25"/>
+        </w:numPr>
+        <w:rPr>
+          <w:color w:val="BFBFBF"/>
+          <w:lang w:val="en-US"/>
+        </w:rPr>
+      </w:pPr>
+      <w:r>
+        <w:rPr>
+          <w:color w:val="BFBFBF"/>
+          <w:lang w:val="en-US"/>
+        </w:rPr>
+        <w:t xml:space="preserve">A </w:t>
+      </w:r>
+      <w:proofErr w:type="spellStart"/>
+      <w:r>
+        <w:rPr>
+          <w:color w:val="BFBFBF"/>
+          <w:lang w:val="en-US"/>
+        </w:rPr>
+        <w:t>JJ.Framework.WinForms.TestForms</w:t>
+      </w:r>
+      <w:proofErr w:type="spellEnd"/>
+      <w:r>
+        <w:rPr>
+          <w:color w:val="BFBFBF"/>
+          <w:lang w:val="en-US"/>
+        </w:rPr>
+        <w:t xml:space="preserve"> Form will also open in de designer.</w:t>
+      </w:r>
+    </w:p>
+    <w:p>
+      <w:pPr>
+        <w:numPr>
+          <w:ilvl w:val="1"/>
+          <w:numId w:val="25"/>
+        </w:numPr>
+        <w:rPr>
+          <w:color w:val="BFBFBF"/>
+          <w:lang w:val="en-US"/>
+        </w:rPr>
+      </w:pPr>
+      <w:r>
+        <w:rPr>
+          <w:color w:val="BFBFBF"/>
+          <w:lang w:val="en-US"/>
+        </w:rPr>
+        <w:t xml:space="preserve">I turned out to add all the JJ.Framework </w:t>
+      </w:r>
+      <w:proofErr w:type="spellStart"/>
+      <w:r>
+        <w:rPr>
+          <w:color w:val="BFBFBF"/>
+          <w:lang w:val="en-US"/>
+        </w:rPr>
+        <w:t>csproj's</w:t>
+      </w:r>
+      <w:proofErr w:type="spellEnd"/>
+      <w:r>
+        <w:rPr>
+          <w:color w:val="BFBFBF"/>
+          <w:lang w:val="en-US"/>
+        </w:rPr>
+        <w:t xml:space="preserve"> that the dependencies asked for, because I forgot a few. That fixes it for my project.</w:t>
       </w:r>
     </w:p>
     <w:p>
@@ -2282,21 +2577,58 @@
           <w:color w:val="FFC000"/>
           <w:lang w:val="en-US"/>
         </w:rPr>
-        <w:t>JJ.Framework.Collections.CollectionExtensions.</w:t>
-      </w:r>
-      <w:r>
-        <w:rPr>
-          <w:color w:val="FFC000"/>
-          <w:lang w:val="en-US"/>
-        </w:rPr>
-        <w:t>SingleOrDefaultWithClearException</w:t>
-      </w:r>
-      <w:r>
-        <w:rPr>
-          <w:color w:val="FFC000"/>
-          <w:lang w:val="en-US"/>
-        </w:rPr>
-        <w:t xml:space="preserve"> recursive on all paths indicated by ReSharper.</w:t>
+        <w:t>[ ] &gt;.. Adding margin in pixels seems non-trivial? Can I make it easier?</w:t>
+      </w:r>
+    </w:p>
+    <w:p>
+      <w:pPr>
+        <w:numPr>
+          <w:ilvl w:val="1"/>
+          <w:numId w:val="25"/>
+        </w:numPr>
+        <w:rPr>
+          <w:color w:val="FFC000"/>
+          <w:lang w:val="en-US"/>
+        </w:rPr>
+      </w:pPr>
+      <w:proofErr w:type="spellStart"/>
+      <w:r>
+        <w:rPr>
+          <w:color w:val="FFC000"/>
+          <w:lang w:val="en-US"/>
+        </w:rPr>
+        <w:t>ElementPosition.</w:t>
+      </w:r>
+      <w:r>
+        <w:rPr>
+          <w:color w:val="FFC000"/>
+          <w:lang w:val="en-US"/>
+        </w:rPr>
+        <w:t>SetMarginInPixels</w:t>
+      </w:r>
+      <w:proofErr w:type="spellEnd"/>
+      <w:r>
+        <w:rPr>
+          <w:color w:val="FFC000"/>
+          <w:lang w:val="en-US"/>
+        </w:rPr>
+        <w:t xml:space="preserve">() based on code from </w:t>
+      </w:r>
+      <w:proofErr w:type="spellStart"/>
+      <w:r>
+        <w:rPr>
+          <w:color w:val="FFC000"/>
+          <w:lang w:val="en-US"/>
+        </w:rPr>
+        <w:t>CurveDetailsViewModelToDiagramConverter</w:t>
+      </w:r>
+      <w:proofErr w:type="spellEnd"/>
+      <w:r>
+        <w:rPr>
+          <w:color w:val="FFC000"/>
+          <w:lang w:val="en-US"/>
+        </w:rPr>
+        <w:t xml:space="preserve"> around line 148?</w:t>
       </w:r>
     </w:p>
     <w:p>
@@ -2315,14 +2647,7 @@
           <w:color w:val="FFC000"/>
           <w:lang w:val="en-US"/>
         </w:rPr>
-        <w:t xml:space="preserve">[ ] </w:t>
-      </w:r>
-      <w:r>
-        <w:rPr>
-          <w:color w:val="FFC000"/>
-          <w:lang w:val="en-US"/>
-        </w:rPr>
-        <w:t>Adding margin in pixels seems non-trivial? Can I make it easier?</w:t>
+        <w:t>[ ] &gt;.. Correcting JJ.Framework bug:</w:t>
       </w:r>
     </w:p>
     <w:p>
@@ -2336,230 +2661,26 @@
           <w:lang w:val="en-US"/>
         </w:rPr>
       </w:pPr>
-      <w:proofErr w:type="spellStart"/>
-      <w:r>
-        <w:rPr>
-          <w:color w:val="FFC000"/>
-          <w:lang w:val="en-US"/>
-        </w:rPr>
-        <w:t>ElementPosition.</w:t>
-      </w:r>
-      <w:r>
-        <w:rPr>
-          <w:color w:val="FFC000"/>
-          <w:lang w:val="en-US"/>
-        </w:rPr>
-        <w:t>SetMarginInPixels</w:t>
-      </w:r>
-      <w:proofErr w:type="spellEnd"/>
-      <w:r>
-        <w:rPr>
-          <w:color w:val="FFC000"/>
-          <w:lang w:val="en-US"/>
-        </w:rPr>
-        <w:t xml:space="preserve">() based on code from </w:t>
-      </w:r>
-      <w:proofErr w:type="spellStart"/>
-      <w:r>
-        <w:rPr>
-          <w:color w:val="FFC000"/>
-          <w:lang w:val="en-US"/>
-        </w:rPr>
-        <w:t>CurveDetailsViewModelToDiagramConverter</w:t>
-      </w:r>
-      <w:proofErr w:type="spellEnd"/>
-      <w:r>
-        <w:rPr>
-          <w:color w:val="FFC000"/>
-          <w:lang w:val="en-US"/>
-        </w:rPr>
-        <w:t xml:space="preserve"> around line 148?</w:t>
-      </w:r>
-    </w:p>
-    <w:p>
-      <w:pPr>
-        <w:numPr>
-          <w:ilvl w:val="0"/>
-          <w:numId w:val="25"/>
-        </w:numPr>
-        <w:rPr>
-          <w:color w:val="BFBFBF"/>
-          <w:lang w:val="en-US"/>
-        </w:rPr>
-      </w:pPr>
-      <w:r>
-        <w:rPr>
-          <w:color w:val="BFBFBF"/>
-          <w:lang w:val="en-US"/>
-        </w:rPr>
-        <w:t xml:space="preserve">[x] Error placing </w:t>
-      </w:r>
-      <w:proofErr w:type="spellStart"/>
-      <w:r>
-        <w:rPr>
-          <w:color w:val="BFBFBF"/>
-          <w:lang w:val="en-US"/>
-        </w:rPr>
-        <w:t>DiagramControl</w:t>
-      </w:r>
-      <w:proofErr w:type="spellEnd"/>
-      <w:r>
-        <w:rPr>
-          <w:color w:val="BFBFBF"/>
-          <w:lang w:val="en-US"/>
-        </w:rPr>
-        <w:t xml:space="preserve"> on Form: cannot load JJ.Framework.VectorGraphics.</w:t>
-      </w:r>
-    </w:p>
-    <w:p>
-      <w:pPr>
-        <w:numPr>
-          <w:ilvl w:val="1"/>
-          <w:numId w:val="25"/>
-        </w:numPr>
-        <w:rPr>
-          <w:color w:val="BFBFBF"/>
-          <w:lang w:val="en-US"/>
-        </w:rPr>
-      </w:pPr>
-      <w:r>
-        <w:rPr>
-          <w:color w:val="BFBFBF"/>
-          <w:lang w:val="en-US"/>
-        </w:rPr>
-        <w:t>It says the same in another project: Synthesizer.</w:t>
-      </w:r>
-    </w:p>
-    <w:p>
-      <w:pPr>
-        <w:numPr>
-          <w:ilvl w:val="1"/>
-          <w:numId w:val="25"/>
-        </w:numPr>
-        <w:rPr>
-          <w:color w:val="BFBFBF"/>
-          <w:lang w:val="en-US"/>
-        </w:rPr>
-      </w:pPr>
-      <w:r>
-        <w:rPr>
-          <w:color w:val="BFBFBF"/>
-          <w:lang w:val="en-US"/>
-        </w:rPr>
-        <w:t xml:space="preserve">The </w:t>
-      </w:r>
-      <w:proofErr w:type="spellStart"/>
-      <w:r>
-        <w:rPr>
-          <w:color w:val="BFBFBF"/>
-          <w:lang w:val="en-US"/>
-        </w:rPr>
-        <w:t>JJ.Framework.WinForms.TestForms</w:t>
-      </w:r>
-      <w:proofErr w:type="spellEnd"/>
-      <w:r>
-        <w:rPr>
-          <w:color w:val="BFBFBF"/>
-          <w:lang w:val="en-US"/>
-        </w:rPr>
-        <w:t xml:space="preserve"> seems to run fine.</w:t>
-      </w:r>
-    </w:p>
-    <w:p>
-      <w:pPr>
-        <w:numPr>
-          <w:ilvl w:val="1"/>
-          <w:numId w:val="25"/>
-        </w:numPr>
-        <w:rPr>
-          <w:color w:val="BFBFBF"/>
-          <w:lang w:val="en-US"/>
-        </w:rPr>
-      </w:pPr>
-      <w:r>
-        <w:rPr>
-          <w:color w:val="BFBFBF"/>
-          <w:lang w:val="en-US"/>
-        </w:rPr>
-        <w:t xml:space="preserve">A </w:t>
-      </w:r>
-      <w:proofErr w:type="spellStart"/>
-      <w:r>
-        <w:rPr>
-          <w:color w:val="BFBFBF"/>
-          <w:lang w:val="en-US"/>
-        </w:rPr>
-        <w:t>JJ.Framework.WinForms.TestForms</w:t>
-      </w:r>
-      <w:proofErr w:type="spellEnd"/>
-      <w:r>
-        <w:rPr>
-          <w:color w:val="BFBFBF"/>
-          <w:lang w:val="en-US"/>
-        </w:rPr>
-        <w:t xml:space="preserve"> Form will also open in de designer.</w:t>
-      </w:r>
-    </w:p>
-    <w:p>
-      <w:pPr>
-        <w:numPr>
-          <w:ilvl w:val="1"/>
-          <w:numId w:val="25"/>
-        </w:numPr>
-        <w:rPr>
-          <w:color w:val="BFBFBF"/>
-          <w:lang w:val="en-US"/>
-        </w:rPr>
-      </w:pPr>
-      <w:r>
-        <w:rPr>
-          <w:color w:val="BFBFBF"/>
-          <w:lang w:val="en-US"/>
-        </w:rPr>
-        <w:t xml:space="preserve">I turned out to add all the JJ.Framework </w:t>
-      </w:r>
-      <w:proofErr w:type="spellStart"/>
-      <w:r>
-        <w:rPr>
-          <w:color w:val="BFBFBF"/>
-          <w:lang w:val="en-US"/>
-        </w:rPr>
-        <w:t>csproj's</w:t>
-      </w:r>
-      <w:proofErr w:type="spellEnd"/>
-      <w:r>
-        <w:rPr>
-          <w:color w:val="BFBFBF"/>
-          <w:lang w:val="en-US"/>
-        </w:rPr>
-        <w:t xml:space="preserve"> that the dependencies asked for, because I forgot a few. That fixes it for my project.</w:t>
-      </w:r>
-    </w:p>
-    <w:p>
-      <w:pPr>
-        <w:pStyle w:val="Heading3"/>
-        <w:rPr>
-          <w:lang w:val="en-US"/>
-        </w:rPr>
-      </w:pPr>
-      <w:r>
-        <w:rPr>
-          <w:lang w:val="en-US"/>
-        </w:rPr>
-        <w:t>2020-08-06 Brainstorm Strain</w:t>
-      </w:r>
-    </w:p>
-    <w:p>
-      <w:pPr>
-        <w:rPr>
-          <w:lang w:val="en-US"/>
-        </w:rPr>
-      </w:pPr>
-      <w:r>
-        <w:rPr>
-          <w:lang w:val="en-US"/>
-        </w:rPr>
-        <w:t>Trying hard to understand my own vector graphics API, make good in-code documentation while I build that understanding, designing nice modeling of view model and code to build up vector graphics, seems to be too much strain. I felt the strain in the sides of my face for 20 minutes. Then quite soon an ocular migraine attack. I am a bit disappointed about what I cannot do.</w:t>
+      <w:r>
+        <w:rPr>
+          <w:color w:val="FFC000"/>
+          <w:lang w:val="en-US"/>
+        </w:rPr>
+        <w:t>JJ.Framework.Collections.CollectionExtensions.</w:t>
+      </w:r>
+      <w:r>
+        <w:rPr>
+          <w:color w:val="FFC000"/>
+          <w:lang w:val="en-US"/>
+        </w:rPr>
+        <w:t>SingleOrDefaultWithClearException</w:t>
+      </w:r>
+      <w:r>
+        <w:rPr>
+          <w:color w:val="FFC000"/>
+          <w:lang w:val="en-US"/>
+        </w:rPr>
+        <w:t xml:space="preserve"> recursive on all paths indicated by ReSharper.</w:t>
       </w:r>
     </w:p>
     <w:sectPr>
@@ -6140,10 +6261,10 @@
   <a:themeElements>
     <a:clrScheme name="Office">
       <a:dk1>
-        <a:sysClr val="windowText" lastClr="000000"/>
+        <a:sysClr val="windowText" lastClr="BFBFBF"/>
       </a:dk1>
       <a:lt1>
-        <a:sysClr val="window" lastClr="FFFFFF"/>
+        <a:sysClr val="window" lastClr="000000"/>
       </a:lt1>
       <a:dk2>
         <a:srgbClr val="44546A"/>

</xml_diff>